<commit_message>
irgendwie passt des nur halb. Diagramm nicht gut
</commit_message>
<xml_diff>
--- a/Doku/doku.docx
+++ b/Doku/doku.docx
@@ -1,6 +1,6 @@
 
 <file path=word/document.xml><?xml version="1.0" encoding="utf-8"?>
-<w:document xmlns:wpc="http://schemas.microsoft.com/office/word/2010/wordprocessingCanvas" xmlns:cx="http://schemas.microsoft.com/office/drawing/2014/chartex" xmlns:cx1="http://schemas.microsoft.com/office/drawing/2015/9/8/chartex" xmlns:cx2="http://schemas.microsoft.com/office/drawing/2015/10/21/chartex" xmlns:cx3="http://schemas.microsoft.com/office/drawing/2016/5/9/chartex" xmlns:cx4="http://schemas.microsoft.com/office/drawing/2016/5/10/chartex" xmlns:cx5="http://schemas.microsoft.com/office/drawing/2016/5/11/chartex" xmlns:cx6="http://schemas.microsoft.com/office/drawing/2016/5/12/chartex" xmlns:cx7="http://schemas.microsoft.com/office/drawing/2016/5/13/chartex" xmlns:cx8="http://schemas.microsoft.com/office/drawing/2016/5/14/chartex" xmlns:mc="http://schemas.openxmlformats.org/markup-compatibility/2006" xmlns:aink="http://schemas.microsoft.com/office/drawing/2016/ink" xmlns:am3d="http://schemas.microsoft.com/office/drawing/2017/model3d" xmlns:o="urn:schemas-microsoft-com:office:office" xmlns:oel="http://schemas.microsoft.com/office/2019/extlst" xmlns:r="http://schemas.openxmlformats.org/officeDocument/2006/relationships" xmlns:m="http://schemas.openxmlformats.org/officeDocument/2006/math" xmlns:v="urn:schemas-microsoft-com:vml" xmlns:wp14="http://schemas.microsoft.com/office/word/2010/wordprocessingDrawing" xmlns:wp="http://schemas.openxmlformats.org/drawingml/2006/wordprocessingDrawing" xmlns:w10="urn:schemas-microsoft-com:office:word" xmlns:w="http://schemas.openxmlformats.org/wordprocessingml/2006/main" xmlns:w14="http://schemas.microsoft.com/office/word/2010/wordml" xmlns:w15="http://schemas.microsoft.com/office/word/2012/wordml" xmlns:w16cex="http://schemas.microsoft.com/office/word/2018/wordml/cex" xmlns:w16cid="http://schemas.microsoft.com/office/word/2016/wordml/cid" xmlns:w16="http://schemas.microsoft.com/office/word/2018/wordml" xmlns:w16sdtdh="http://schemas.microsoft.com/office/word/2020/wordml/sdtdatahash" xmlns:w16se="http://schemas.microsoft.com/office/word/2015/wordml/symex" xmlns:wpg="http://schemas.microsoft.com/office/word/2010/wordprocessingGroup" xmlns:wpi="http://schemas.microsoft.com/office/word/2010/wordprocessingInk" xmlns:wne="http://schemas.microsoft.com/office/word/2006/wordml" xmlns:wps="http://schemas.microsoft.com/office/word/2010/wordprocessingShape" mc:Ignorable="w14 w15 w16se w16cid w16 w16cex w16sdtdh wp14">
+<w:document xmlns:wpc="http://schemas.microsoft.com/office/word/2010/wordprocessingCanvas" xmlns:cx="http://schemas.microsoft.com/office/drawing/2014/chartex" xmlns:cx1="http://schemas.microsoft.com/office/drawing/2015/9/8/chartex" xmlns:mc="http://schemas.openxmlformats.org/markup-compatibility/2006" xmlns:o="urn:schemas-microsoft-com:office:office" xmlns:r="http://schemas.openxmlformats.org/officeDocument/2006/relationships" xmlns:m="http://schemas.openxmlformats.org/officeDocument/2006/math" xmlns:v="urn:schemas-microsoft-com:vml" xmlns:wp14="http://schemas.microsoft.com/office/word/2010/wordprocessingDrawing" xmlns:wp="http://schemas.openxmlformats.org/drawingml/2006/wordprocessingDrawing" xmlns:w10="urn:schemas-microsoft-com:office:word" xmlns:w="http://schemas.openxmlformats.org/wordprocessingml/2006/main" xmlns:w14="http://schemas.microsoft.com/office/word/2010/wordml" xmlns:w15="http://schemas.microsoft.com/office/word/2012/wordml" xmlns:w16se="http://schemas.microsoft.com/office/word/2015/wordml/symex" xmlns:wpg="http://schemas.microsoft.com/office/word/2010/wordprocessingGroup" xmlns:wpi="http://schemas.microsoft.com/office/word/2010/wordprocessingInk" xmlns:wne="http://schemas.microsoft.com/office/word/2006/wordml" xmlns:wps="http://schemas.microsoft.com/office/word/2010/wordprocessingShape" mc:Ignorable="w14 w15 w16se wp14">
   <w:body>
     <w:p>
       <w:pPr>
@@ -193,30 +193,8 @@
           <w:szCs w:val="24"/>
           <w:lang w:val="en-US"/>
         </w:rPr>
-        <w:t xml:space="preserve">„N-Body Simulation von </w:t>
+        <w:t>„N-Body Simulation von Galaxien“</w:t>
       </w:r>
-      <w:proofErr w:type="spellStart"/>
-      <w:proofErr w:type="gramStart"/>
-      <w:r>
-        <w:rPr>
-          <w:rFonts w:ascii="Times New Roman" w:hAnsi="Times New Roman" w:cs="Times New Roman"/>
-          <w:sz w:val="24"/>
-          <w:szCs w:val="24"/>
-          <w:lang w:val="en-US"/>
-        </w:rPr>
-        <w:t>Galaxien</w:t>
-      </w:r>
-      <w:proofErr w:type="spellEnd"/>
-      <w:r>
-        <w:rPr>
-          <w:rFonts w:ascii="Times New Roman" w:hAnsi="Times New Roman" w:cs="Times New Roman"/>
-          <w:sz w:val="24"/>
-          <w:szCs w:val="24"/>
-          <w:lang w:val="en-US"/>
-        </w:rPr>
-        <w:t>“</w:t>
-      </w:r>
-      <w:proofErr w:type="gramEnd"/>
     </w:p>
     <w:p>
       <w:pPr>
@@ -349,7 +327,6 @@
           <w:rFonts w:ascii="Times New Roman" w:hAnsi="Times New Roman" w:cs="Times New Roman"/>
           <w:sz w:val="24"/>
           <w:szCs w:val="24"/>
-          <w:lang w:val="en-US"/>
         </w:rPr>
       </w:pPr>
       <w:r>
@@ -2075,26 +2052,16 @@
           <w:sz w:val="20"/>
           <w:szCs w:val="20"/>
         </w:rPr>
-        <w:t xml:space="preserve">d. Da wir Informatiker sind und eine </w:t>
+        <w:t>d. Da wir Informatiker sind und eine Simulation</w:t>
       </w:r>
-      <w:proofErr w:type="spellStart"/>
       <w:r>
         <w:rPr>
           <w:rFonts w:ascii="Times New Roman" w:hAnsi="Times New Roman" w:cs="Times New Roman"/>
           <w:sz w:val="20"/>
           <w:szCs w:val="20"/>
         </w:rPr>
-        <w:t>Simulation</w:t>
-      </w:r>
-      <w:r>
-        <w:rPr>
-          <w:rFonts w:ascii="Times New Roman" w:hAnsi="Times New Roman" w:cs="Times New Roman"/>
-          <w:sz w:val="20"/>
-          <w:szCs w:val="20"/>
-        </w:rPr>
         <w:t>s</w:t>
       </w:r>
-      <w:proofErr w:type="spellEnd"/>
       <w:r>
         <w:rPr>
           <w:rFonts w:ascii="Times New Roman" w:hAnsi="Times New Roman" w:cs="Times New Roman"/>
@@ -3229,14 +3196,12 @@
         </w:rPr>
         <w:t xml:space="preserve"> </w:t>
       </w:r>
-      <w:proofErr w:type="spellStart"/>
       <w:r>
         <w:rPr>
           <w:rFonts w:eastAsiaTheme="minorEastAsia"/>
         </w:rPr>
         <w:t>method</w:t>
       </w:r>
-      <w:proofErr w:type="spellEnd"/>
       <w:r>
         <w:rPr>
           <w:rFonts w:eastAsiaTheme="minorEastAsia"/>
@@ -4733,25 +4698,7 @@
           <w:sz w:val="20"/>
           <w:szCs w:val="20"/>
         </w:rPr>
-        <w:t xml:space="preserve">Drift kick </w:t>
-      </w:r>
-      <w:proofErr w:type="spellStart"/>
-      <w:r>
-        <w:rPr>
-          <w:rFonts w:ascii="Times New Roman" w:eastAsiaTheme="minorEastAsia" w:hAnsi="Times New Roman" w:cs="Times New Roman"/>
-          <w:sz w:val="20"/>
-          <w:szCs w:val="20"/>
-        </w:rPr>
-        <w:t>drift</w:t>
-      </w:r>
-      <w:proofErr w:type="spellEnd"/>
-      <w:r>
-        <w:rPr>
-          <w:rFonts w:ascii="Times New Roman" w:eastAsiaTheme="minorEastAsia" w:hAnsi="Times New Roman" w:cs="Times New Roman"/>
-          <w:sz w:val="20"/>
-          <w:szCs w:val="20"/>
-        </w:rPr>
-        <w:t xml:space="preserve"> (DKD): </w:t>
+        <w:t xml:space="preserve">Drift kick drift (DKD): </w:t>
       </w:r>
     </w:p>
     <w:p>
@@ -5994,6 +5941,7 @@
       <w:r>
         <w:rPr>
           <w:noProof/>
+          <w:lang w:eastAsia="de-DE"/>
         </w:rPr>
         <w:drawing>
           <wp:inline distT="0" distB="0" distL="0" distR="0" wp14:anchorId="2CFD0FCF" wp14:editId="4A460ACA">
@@ -6539,59 +6487,23 @@
           <w:sz w:val="20"/>
           <w:szCs w:val="20"/>
         </w:rPr>
-        <w:t xml:space="preserve">Um dies umzusetzen wird der Raum in Würfel unterteilt und alle Objekte in einer Baum Struktur verteilt. Dabei wird der Würfel, im Baum also die </w:t>
+        <w:t xml:space="preserve">Um dies umzusetzen wird der Raum in Würfel unterteilt und alle Objekte in einer Baum Struktur verteilt. Dabei wird der Würfel, im Baum also die node, so lange aufgeteilt bis auf der untersten </w:t>
       </w:r>
-      <w:proofErr w:type="spellStart"/>
       <w:r>
         <w:rPr>
           <w:rFonts w:ascii="Times New Roman" w:eastAsiaTheme="minorEastAsia" w:hAnsi="Times New Roman" w:cs="Times New Roman"/>
           <w:sz w:val="20"/>
           <w:szCs w:val="20"/>
         </w:rPr>
-        <w:t>node</w:t>
+        <w:t>Ebene</w:t>
       </w:r>
-      <w:proofErr w:type="spellEnd"/>
       <w:r>
         <w:rPr>
           <w:rFonts w:ascii="Times New Roman" w:eastAsiaTheme="minorEastAsia" w:hAnsi="Times New Roman" w:cs="Times New Roman"/>
           <w:sz w:val="20"/>
           <w:szCs w:val="20"/>
         </w:rPr>
-        <w:t xml:space="preserve">, so lange aufgeteilt bis auf der untersten </w:t>
-      </w:r>
-      <w:r>
-        <w:rPr>
-          <w:rFonts w:ascii="Times New Roman" w:eastAsiaTheme="minorEastAsia" w:hAnsi="Times New Roman" w:cs="Times New Roman"/>
-          <w:sz w:val="20"/>
-          <w:szCs w:val="20"/>
-        </w:rPr>
-        <w:t>Ebene</w:t>
-      </w:r>
-      <w:r>
-        <w:rPr>
-          <w:rFonts w:ascii="Times New Roman" w:eastAsiaTheme="minorEastAsia" w:hAnsi="Times New Roman" w:cs="Times New Roman"/>
-          <w:sz w:val="20"/>
-          <w:szCs w:val="20"/>
-        </w:rPr>
-        <w:t xml:space="preserve"> in jeder </w:t>
-      </w:r>
-      <w:proofErr w:type="spellStart"/>
-      <w:r>
-        <w:rPr>
-          <w:rFonts w:ascii="Times New Roman" w:eastAsiaTheme="minorEastAsia" w:hAnsi="Times New Roman" w:cs="Times New Roman"/>
-          <w:sz w:val="20"/>
-          <w:szCs w:val="20"/>
-        </w:rPr>
-        <w:t>node</w:t>
-      </w:r>
-      <w:proofErr w:type="spellEnd"/>
-      <w:r>
-        <w:rPr>
-          <w:rFonts w:ascii="Times New Roman" w:eastAsiaTheme="minorEastAsia" w:hAnsi="Times New Roman" w:cs="Times New Roman"/>
-          <w:sz w:val="20"/>
-          <w:szCs w:val="20"/>
-        </w:rPr>
-        <w:t xml:space="preserve"> nur ein </w:t>
+        <w:t xml:space="preserve"> in jeder node nur ein </w:t>
       </w:r>
       <w:r>
         <w:rPr>
@@ -6625,25 +6537,7 @@
           <w:sz w:val="20"/>
           <w:szCs w:val="20"/>
         </w:rPr>
-        <w:t xml:space="preserve">Außerdem wird der massenschwerpunkt der </w:t>
-      </w:r>
-      <w:proofErr w:type="spellStart"/>
-      <w:r>
-        <w:rPr>
-          <w:rFonts w:ascii="Times New Roman" w:eastAsiaTheme="minorEastAsia" w:hAnsi="Times New Roman" w:cs="Times New Roman"/>
-          <w:sz w:val="20"/>
-          <w:szCs w:val="20"/>
-        </w:rPr>
-        <w:t>node</w:t>
-      </w:r>
-      <w:proofErr w:type="spellEnd"/>
-      <w:r>
-        <w:rPr>
-          <w:rFonts w:ascii="Times New Roman" w:eastAsiaTheme="minorEastAsia" w:hAnsi="Times New Roman" w:cs="Times New Roman"/>
-          <w:sz w:val="20"/>
-          <w:szCs w:val="20"/>
-        </w:rPr>
-        <w:t xml:space="preserve"> berechnet was die Genauigkeit des Algorithmus um ein </w:t>
+        <w:t xml:space="preserve">Außerdem wird der massenschwerpunkt der node berechnet was die Genauigkeit des Algorithmus um ein </w:t>
       </w:r>
       <w:r>
         <w:rPr>
@@ -6824,18 +6718,8 @@
                                 <w:sz w:val="20"/>
                                 <w:szCs w:val="20"/>
                               </w:rPr>
-                              <w:t xml:space="preserve">r = Radius der aktuellen </w:t>
+                              <w:t>r = Radius der aktuellen node</w:t>
                             </w:r>
-                            <w:proofErr w:type="spellStart"/>
-                            <w:r>
-                              <w:rPr>
-                                <w:rFonts w:ascii="Times New Roman" w:hAnsi="Times New Roman" w:cs="Times New Roman"/>
-                                <w:sz w:val="20"/>
-                                <w:szCs w:val="20"/>
-                              </w:rPr>
-                              <w:t>node</w:t>
-                            </w:r>
-                            <w:proofErr w:type="spellEnd"/>
                           </w:p>
                           <w:p>
                             <w:pPr>
@@ -6872,7 +6756,7 @@
                 <v:stroke joinstyle="miter"/>
                 <v:path gradientshapeok="t" o:connecttype="rect"/>
               </v:shapetype>
-              <v:shape id="Textfeld 2" o:spid="_x0000_s1026" type="#_x0000_t202" style="width:249.75pt;height:138.75pt;visibility:visible;mso-wrap-style:square;mso-left-percent:-10001;mso-top-percent:-10001;mso-position-horizontal:absolute;mso-position-horizontal-relative:char;mso-position-vertical:absolute;mso-position-vertical-relative:line;mso-left-percent:-10001;mso-top-percent:-10001;v-text-anchor:top" o:gfxdata="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" stroked="f">
+              <v:shape id="Textfeld 2" o:spid="_x0000_s1026" type="#_x0000_t202" style="width:249.75pt;height:138.75pt;visibility:visible;mso-wrap-style:square;mso-left-percent:-10001;mso-top-percent:-10001;mso-position-horizontal:absolute;mso-position-horizontal-relative:char;mso-position-vertical:absolute;mso-position-vertical-relative:line;mso-left-percent:-10001;mso-top-percent:-10001;v-text-anchor:top" o:gfxdata="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" stroked="f">
                 <v:textbox>
                   <w:txbxContent>
                     <w:p>
@@ -6936,18 +6820,8 @@
                           <w:sz w:val="20"/>
                           <w:szCs w:val="20"/>
                         </w:rPr>
-                        <w:t xml:space="preserve">r = Radius der aktuellen </w:t>
+                        <w:t>r = Radius der aktuellen node</w:t>
                       </w:r>
-                      <w:proofErr w:type="spellStart"/>
-                      <w:r>
-                        <w:rPr>
-                          <w:rFonts w:ascii="Times New Roman" w:hAnsi="Times New Roman" w:cs="Times New Roman"/>
-                          <w:sz w:val="20"/>
-                          <w:szCs w:val="20"/>
-                        </w:rPr>
-                        <w:t>node</w:t>
-                      </w:r>
-                      <w:proofErr w:type="spellEnd"/>
                     </w:p>
                     <w:p>
                       <w:pPr>
@@ -7104,25 +6978,7 @@
           <w:sz w:val="20"/>
           <w:szCs w:val="20"/>
         </w:rPr>
-        <w:t xml:space="preserve">-&gt;  gehe tiefer in die nächsten 8 </w:t>
-      </w:r>
-      <w:proofErr w:type="spellStart"/>
-      <w:r>
-        <w:rPr>
-          <w:rFonts w:ascii="Times New Roman" w:hAnsi="Times New Roman" w:cs="Times New Roman"/>
-          <w:sz w:val="20"/>
-          <w:szCs w:val="20"/>
-        </w:rPr>
-        <w:t>nodes</w:t>
-      </w:r>
-      <w:proofErr w:type="spellEnd"/>
-      <w:r>
-        <w:rPr>
-          <w:rFonts w:ascii="Times New Roman" w:hAnsi="Times New Roman" w:cs="Times New Roman"/>
-          <w:sz w:val="20"/>
-          <w:szCs w:val="20"/>
-        </w:rPr>
-        <w:t xml:space="preserve"> rein um die Genauigkeit zu erhöhen</w:t>
+        <w:t>-&gt;  gehe tiefer in die nächsten 8 nodes rein um die Genauigkeit zu erhöhen</w:t>
       </w:r>
     </w:p>
     <w:p>
@@ -7279,25 +7135,7 @@
           <w:sz w:val="20"/>
           <w:szCs w:val="20"/>
         </w:rPr>
-        <w:t xml:space="preserve">GLM (OpenGL </w:t>
-      </w:r>
-      <w:proofErr w:type="spellStart"/>
-      <w:r>
-        <w:rPr>
-          <w:rFonts w:ascii="Times New Roman" w:eastAsiaTheme="minorEastAsia" w:hAnsi="Times New Roman" w:cs="Times New Roman"/>
-          <w:sz w:val="20"/>
-          <w:szCs w:val="20"/>
-        </w:rPr>
-        <w:t>Mathematics</w:t>
-      </w:r>
-      <w:proofErr w:type="spellEnd"/>
-      <w:r>
-        <w:rPr>
-          <w:rFonts w:ascii="Times New Roman" w:eastAsiaTheme="minorEastAsia" w:hAnsi="Times New Roman" w:cs="Times New Roman"/>
-          <w:sz w:val="20"/>
-          <w:szCs w:val="20"/>
-        </w:rPr>
-        <w:t>) für die Double Vektoren und Matrizen</w:t>
+        <w:t>GLM (OpenGL Mathematics) für die Double Vektoren und Matrizen</w:t>
       </w:r>
     </w:p>
     <w:p>
@@ -7532,25 +7370,7 @@
                                 <w:sz w:val="20"/>
                                 <w:szCs w:val="20"/>
                               </w:rPr>
-                              <w:t xml:space="preserve">Am Anfang ruft Physics </w:t>
-                            </w:r>
-                            <w:proofErr w:type="spellStart"/>
-                            <w:r>
-                              <w:rPr>
-                                <w:rFonts w:ascii="Times New Roman" w:eastAsiaTheme="minorEastAsia" w:hAnsi="Times New Roman" w:cs="Times New Roman"/>
-                                <w:sz w:val="20"/>
-                                <w:szCs w:val="20"/>
-                              </w:rPr>
-                              <w:t>SystemInit</w:t>
-                            </w:r>
-                            <w:proofErr w:type="spellEnd"/>
-                            <w:r>
-                              <w:rPr>
-                                <w:rFonts w:ascii="Times New Roman" w:eastAsiaTheme="minorEastAsia" w:hAnsi="Times New Roman" w:cs="Times New Roman"/>
-                                <w:sz w:val="20"/>
-                                <w:szCs w:val="20"/>
-                              </w:rPr>
-                              <w:t xml:space="preserve"> auf um einmal die Start Positionen/ Geschwindigkeiten aller Objekte festzulegen. Dabei können entweder unser Sonnensystem oder Ganze Galaxien nach Hubbles Klassifikation Ausgewählt werden.</w:t>
+                              <w:t>Am Anfang ruft Physics SystemInit auf um einmal die Start Positionen/ Geschwindigkeiten aller Objekte festzulegen. Dabei können entweder unser Sonnensystem oder Ganze Galaxien nach Hubbles Klassifikation Ausgewählt werden.</w:t>
                             </w:r>
                           </w:p>
                         </w:txbxContent>
@@ -7572,7 +7392,7 @@
           </mc:Choice>
           <mc:Fallback>
             <w:pict>
-              <v:shape w14:anchorId="5F1B2B04" id="_x0000_s1027" type="#_x0000_t202" style="position:absolute;margin-left:0;margin-top:1.65pt;width:165.75pt;height:132.75pt;z-index:-251658240;visibility:visible;mso-wrap-style:square;mso-width-percent:0;mso-height-percent:0;mso-wrap-distance-left:9pt;mso-wrap-distance-top:0;mso-wrap-distance-right:9pt;mso-wrap-distance-bottom:0;mso-position-horizontal:left;mso-position-horizontal-relative:margin;mso-position-vertical:absolute;mso-position-vertical-relative:text;mso-width-percent:0;mso-height-percent:0;mso-width-relative:margin;mso-height-relative:margin;v-text-anchor:top" o:gfxdata="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" strokecolor="white [3212]">
+              <v:shape w14:anchorId="5F1B2B04" id="_x0000_s1027" type="#_x0000_t202" style="position:absolute;margin-left:0;margin-top:1.65pt;width:165.75pt;height:132.75pt;z-index:-251658240;visibility:visible;mso-wrap-style:square;mso-width-percent:0;mso-height-percent:0;mso-wrap-distance-left:9pt;mso-wrap-distance-top:0;mso-wrap-distance-right:9pt;mso-wrap-distance-bottom:0;mso-position-horizontal:left;mso-position-horizontal-relative:margin;mso-position-vertical:absolute;mso-position-vertical-relative:text;mso-width-percent:0;mso-height-percent:0;mso-width-relative:margin;mso-height-relative:margin;v-text-anchor:top" o:gfxdata="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" strokecolor="white [3212]">
                 <v:textbox>
                   <w:txbxContent>
                     <w:p>
@@ -7590,25 +7410,7 @@
                           <w:sz w:val="20"/>
                           <w:szCs w:val="20"/>
                         </w:rPr>
-                        <w:t xml:space="preserve">Am Anfang ruft Physics </w:t>
-                      </w:r>
-                      <w:proofErr w:type="spellStart"/>
-                      <w:r>
-                        <w:rPr>
-                          <w:rFonts w:ascii="Times New Roman" w:eastAsiaTheme="minorEastAsia" w:hAnsi="Times New Roman" w:cs="Times New Roman"/>
-                          <w:sz w:val="20"/>
-                          <w:szCs w:val="20"/>
-                        </w:rPr>
-                        <w:t>SystemInit</w:t>
-                      </w:r>
-                      <w:proofErr w:type="spellEnd"/>
-                      <w:r>
-                        <w:rPr>
-                          <w:rFonts w:ascii="Times New Roman" w:eastAsiaTheme="minorEastAsia" w:hAnsi="Times New Roman" w:cs="Times New Roman"/>
-                          <w:sz w:val="20"/>
-                          <w:szCs w:val="20"/>
-                        </w:rPr>
-                        <w:t xml:space="preserve"> auf um einmal die Start Positionen/ Geschwindigkeiten aller Objekte festzulegen. Dabei können entweder unser Sonnensystem oder Ganze Galaxien nach Hubbles Klassifikation Ausgewählt werden.</w:t>
+                        <w:t>Am Anfang ruft Physics SystemInit auf um einmal die Start Positionen/ Geschwindigkeiten aller Objekte festzulegen. Dabei können entweder unser Sonnensystem oder Ganze Galaxien nach Hubbles Klassifikation Ausgewählt werden.</w:t>
                       </w:r>
                     </w:p>
                   </w:txbxContent>
@@ -7696,25 +7498,7 @@
           <w:sz w:val="20"/>
           <w:szCs w:val="20"/>
         </w:rPr>
-        <w:t xml:space="preserve"> Physics mit dem Barnes Hut Algorithmus(</w:t>
-      </w:r>
-      <w:proofErr w:type="spellStart"/>
-      <w:r>
-        <w:rPr>
-          <w:rFonts w:ascii="Times New Roman" w:eastAsiaTheme="minorEastAsia" w:hAnsi="Times New Roman" w:cs="Times New Roman"/>
-          <w:sz w:val="20"/>
-          <w:szCs w:val="20"/>
-        </w:rPr>
-        <w:t>Octree</w:t>
-      </w:r>
-      <w:proofErr w:type="spellEnd"/>
-      <w:r>
-        <w:rPr>
-          <w:rFonts w:ascii="Times New Roman" w:eastAsiaTheme="minorEastAsia" w:hAnsi="Times New Roman" w:cs="Times New Roman"/>
-          <w:sz w:val="20"/>
-          <w:szCs w:val="20"/>
-        </w:rPr>
-        <w:t>)</w:t>
+        <w:t xml:space="preserve"> Physics mit dem Barnes Hut Algorithmus(Octree)</w:t>
       </w:r>
       <w:r>
         <w:rPr>
@@ -7876,7 +7660,7 @@
           <w:sz w:val="20"/>
           <w:szCs w:val="20"/>
         </w:rPr>
-        <w:t xml:space="preserve"> Ein weiterer Ansatz wäre es die Berechnungen auf die Grafikkarte zu übertragen, da diese im Durchschnitt 10-</w:t>
+        <w:t xml:space="preserve">Ein weiterer Ansatz wäre es die Berechnungen auf die Grafikkarte zu übertragen, </w:t>
       </w:r>
       <w:r>
         <w:rPr>
@@ -7884,15 +7668,7 @@
           <w:sz w:val="20"/>
           <w:szCs w:val="20"/>
         </w:rPr>
-        <w:t xml:space="preserve">  </w:t>
-      </w:r>
-      <w:r>
-        <w:rPr>
-          <w:rFonts w:ascii="Times New Roman" w:hAnsi="Times New Roman" w:cs="Times New Roman"/>
-          <w:sz w:val="20"/>
-          <w:szCs w:val="20"/>
-        </w:rPr>
-        <w:t>20-mal so schnell rechnet wie ein Prozessor.</w:t>
+        <w:t>da diese aufs berechnen von Zahlen spezialisiert ist und somit bei Rechenoperationen schneller ist.</w:t>
       </w:r>
     </w:p>
     <w:p>
@@ -7929,6 +7705,131 @@
           <w:szCs w:val="20"/>
         </w:rPr>
         <w:t>Beide dieser Ansätze wurden aber bis her noch nicht weiterverfolgt, da die Variante mit einem Server am schnellsten und einfachsten umzusetzen ist. Außerdem ist es schwieriger genug Computer zu bekommen, auf welchen zur gleichen Zeit gerechnet werden kann.</w:t>
+      </w:r>
+    </w:p>
+    <w:p>
+      <w:pPr>
+        <w:spacing w:line="360" w:lineRule="auto"/>
+        <w:rPr>
+          <w:rFonts w:ascii="Times New Roman" w:hAnsi="Times New Roman" w:cs="Times New Roman"/>
+          <w:sz w:val="20"/>
+          <w:szCs w:val="20"/>
+        </w:rPr>
+      </w:pPr>
+      <w:r>
+        <w:rPr>
+          <w:rFonts w:ascii="Times New Roman" w:hAnsi="Times New Roman" w:cs="Times New Roman"/>
+          <w:sz w:val="20"/>
+          <w:szCs w:val="20"/>
+        </w:rPr>
+        <w:t xml:space="preserve">Um zu testen, ob und wenn wie viel schneller die Berechnungen mit </w:t>
+      </w:r>
+      <w:r>
+        <w:rPr>
+          <w:rFonts w:ascii="Times New Roman" w:hAnsi="Times New Roman" w:cs="Times New Roman"/>
+          <w:sz w:val="20"/>
+          <w:szCs w:val="20"/>
+        </w:rPr>
+        <w:t>Multithreading</w:t>
+      </w:r>
+      <w:r>
+        <w:rPr>
+          <w:rFonts w:ascii="Times New Roman" w:hAnsi="Times New Roman" w:cs="Times New Roman"/>
+          <w:sz w:val="20"/>
+          <w:szCs w:val="20"/>
+        </w:rPr>
+        <w:t xml:space="preserve"> sind, wurden Tests angestellt. Es wurde die </w:t>
+      </w:r>
+      <w:r>
+        <w:rPr>
+          <w:rFonts w:ascii="Times New Roman" w:hAnsi="Times New Roman" w:cs="Times New Roman"/>
+          <w:sz w:val="20"/>
+          <w:szCs w:val="20"/>
+        </w:rPr>
+        <w:t>Ben</w:t>
+      </w:r>
+      <w:r>
+        <w:rPr>
+          <w:rFonts w:ascii="Times New Roman" w:hAnsi="Times New Roman" w:cs="Times New Roman"/>
+          <w:sz w:val="20"/>
+          <w:szCs w:val="20"/>
+        </w:rPr>
+        <w:t>ötigte Zeit für eine Berechnung mit und ohne Multithreading gestoppt. Diese Berechnungen wurden mit verschiedenen Partikel und Zeitschritten Anzahl getätigt. Da die Galaxien zufällige startwerte haben, wurde f</w:t>
+      </w:r>
+      <w:r>
+        <w:rPr>
+          <w:rFonts w:ascii="Times New Roman" w:hAnsi="Times New Roman" w:cs="Times New Roman"/>
+          <w:sz w:val="20"/>
+          <w:szCs w:val="20"/>
+        </w:rPr>
+        <w:t xml:space="preserve">ür jede generierte Galaxie Berechnungen </w:t>
+      </w:r>
+      <w:r>
+        <w:rPr>
+          <w:rFonts w:ascii="Times New Roman" w:hAnsi="Times New Roman" w:cs="Times New Roman"/>
+          <w:sz w:val="20"/>
+          <w:szCs w:val="20"/>
+        </w:rPr>
+        <w:t>mit und ohne Multithreading angestellt.</w:t>
+      </w:r>
+      <w:r>
+        <w:rPr>
+          <w:rFonts w:ascii="Times New Roman" w:hAnsi="Times New Roman" w:cs="Times New Roman"/>
+          <w:sz w:val="20"/>
+          <w:szCs w:val="20"/>
+        </w:rPr>
+        <w:br/>
+        <w:t>Um die Bedingungen für alle Berechnungen gleich zu halten, wurden diese Berechnungen am gleichen Computer und</w:t>
+      </w:r>
+      <w:r>
+        <w:rPr>
+          <w:rFonts w:ascii="Times New Roman" w:hAnsi="Times New Roman" w:cs="Times New Roman"/>
+          <w:sz w:val="20"/>
+          <w:szCs w:val="20"/>
+        </w:rPr>
+        <w:t xml:space="preserve"> möglichst</w:t>
+      </w:r>
+      <w:bookmarkStart w:id="14" w:name="_GoBack"/>
+      <w:bookmarkEnd w:id="14"/>
+      <w:r>
+        <w:rPr>
+          <w:rFonts w:ascii="Times New Roman" w:hAnsi="Times New Roman" w:cs="Times New Roman"/>
+          <w:sz w:val="20"/>
+          <w:szCs w:val="20"/>
+        </w:rPr>
+        <w:t xml:space="preserve"> gleichen Vo</w:t>
+      </w:r>
+      <w:r>
+        <w:rPr>
+          <w:rFonts w:ascii="Times New Roman" w:hAnsi="Times New Roman" w:cs="Times New Roman"/>
+          <w:sz w:val="20"/>
+          <w:szCs w:val="20"/>
+        </w:rPr>
+        <w:t>raussetzungen getätigt. Keine oder nur unvermeidbare Hintergrund Prozesse, gleich Bildschirmhelligkeit, Internet ausgeschalten, an Strom angeschlossen.</w:t>
+      </w:r>
+      <w:r>
+        <w:rPr>
+          <w:rFonts w:ascii="Times New Roman" w:hAnsi="Times New Roman" w:cs="Times New Roman"/>
+          <w:sz w:val="20"/>
+          <w:szCs w:val="20"/>
+        </w:rPr>
+        <w:t xml:space="preserve"> Um </w:t>
+      </w:r>
+      <w:r>
+        <w:rPr>
+          <w:rFonts w:ascii="Times New Roman" w:hAnsi="Times New Roman" w:cs="Times New Roman"/>
+          <w:sz w:val="20"/>
+          <w:szCs w:val="20"/>
+        </w:rPr>
+        <w:t xml:space="preserve">das Fehlerpotezial zu minimieren, </w:t>
+      </w:r>
+      <w:r>
+        <w:rPr>
+          <w:rFonts w:ascii="Times New Roman" w:hAnsi="Times New Roman" w:cs="Times New Roman"/>
+          <w:sz w:val="20"/>
+          <w:szCs w:val="20"/>
+        </w:rPr>
+        <w:t>wurde für jede Einstellung der Durchschnittswert aus 5 Berechnungen genommen.</w:t>
       </w:r>
     </w:p>
     <w:p>
@@ -8065,15 +7966,14 @@
         <w:pStyle w:val="berschrift1"/>
         <w:jc w:val="center"/>
       </w:pPr>
-      <w:bookmarkStart w:id="14" w:name="_Toc153119650"/>
+      <w:bookmarkStart w:id="15" w:name="_Toc153119650"/>
       <w:r>
-        <w:lastRenderedPageBreak/>
         <w:t xml:space="preserve">7. </w:t>
       </w:r>
       <w:r>
         <w:t>Simulation von Elliptischen Galaxien</w:t>
       </w:r>
-      <w:bookmarkEnd w:id="14"/>
+      <w:bookmarkEnd w:id="15"/>
     </w:p>
     <w:p>
       <w:pPr>
@@ -8119,459 +8019,41 @@
           <w:rFonts w:ascii="Times New Roman" w:eastAsiaTheme="minorEastAsia" w:hAnsi="Times New Roman" w:cs="Times New Roman"/>
           <w:sz w:val="20"/>
           <w:szCs w:val="20"/>
+          <w:lang w:val="en-US"/>
         </w:rPr>
         <w:t>“</w:t>
       </w:r>
       <w:r>
+        <w:rPr>
+          <w:lang w:val="en-US"/>
+        </w:rPr>
         <w:t xml:space="preserve"> </w:t>
       </w:r>
-      <w:proofErr w:type="spellStart"/>
       <w:r>
         <w:rPr>
           <w:rFonts w:ascii="Times New Roman" w:eastAsiaTheme="minorEastAsia" w:hAnsi="Times New Roman" w:cs="Times New Roman"/>
           <w:sz w:val="20"/>
           <w:szCs w:val="20"/>
-        </w:rPr>
-        <w:t>showing</w:t>
+          <w:lang w:val="en-US"/>
+        </w:rPr>
+        <w:t>showing that there is no sign of large amounts of dark matter surrounding these galaxies! If there is dark matter in these galaxies, it’s mixed in with the luminous matter.“</w:t>
       </w:r>
-      <w:proofErr w:type="spellEnd"/>
       <w:r>
         <w:rPr>
           <w:rFonts w:ascii="Times New Roman" w:eastAsiaTheme="minorEastAsia" w:hAnsi="Times New Roman" w:cs="Times New Roman"/>
           <w:sz w:val="20"/>
           <w:szCs w:val="20"/>
+          <w:lang w:val="en-US"/>
         </w:rPr>
         <w:t xml:space="preserve"> </w:t>
       </w:r>
-      <w:proofErr w:type="spellStart"/>
       <w:r>
         <w:rPr>
           <w:rFonts w:ascii="Times New Roman" w:eastAsiaTheme="minorEastAsia" w:hAnsi="Times New Roman" w:cs="Times New Roman"/>
           <w:sz w:val="20"/>
           <w:szCs w:val="20"/>
         </w:rPr>
-        <w:t>that</w:t>
-      </w:r>
-      <w:proofErr w:type="spellEnd"/>
-      <w:r>
-        <w:rPr>
-          <w:rFonts w:ascii="Times New Roman" w:eastAsiaTheme="minorEastAsia" w:hAnsi="Times New Roman" w:cs="Times New Roman"/>
-          <w:sz w:val="20"/>
-          <w:szCs w:val="20"/>
-        </w:rPr>
-        <w:t xml:space="preserve"> </w:t>
-      </w:r>
-      <w:proofErr w:type="spellStart"/>
-      <w:r>
-        <w:rPr>
-          <w:rFonts w:ascii="Times New Roman" w:eastAsiaTheme="minorEastAsia" w:hAnsi="Times New Roman" w:cs="Times New Roman"/>
-          <w:sz w:val="20"/>
-          <w:szCs w:val="20"/>
-        </w:rPr>
-        <w:t>there</w:t>
-      </w:r>
-      <w:proofErr w:type="spellEnd"/>
-      <w:r>
-        <w:rPr>
-          <w:rFonts w:ascii="Times New Roman" w:eastAsiaTheme="minorEastAsia" w:hAnsi="Times New Roman" w:cs="Times New Roman"/>
-          <w:sz w:val="20"/>
-          <w:szCs w:val="20"/>
-        </w:rPr>
-        <w:t xml:space="preserve"> </w:t>
-      </w:r>
-      <w:proofErr w:type="spellStart"/>
-      <w:r>
-        <w:rPr>
-          <w:rFonts w:ascii="Times New Roman" w:eastAsiaTheme="minorEastAsia" w:hAnsi="Times New Roman" w:cs="Times New Roman"/>
-          <w:sz w:val="20"/>
-          <w:szCs w:val="20"/>
-        </w:rPr>
-        <w:t>is</w:t>
-      </w:r>
-      <w:proofErr w:type="spellEnd"/>
-      <w:r>
-        <w:rPr>
-          <w:rFonts w:ascii="Times New Roman" w:eastAsiaTheme="minorEastAsia" w:hAnsi="Times New Roman" w:cs="Times New Roman"/>
-          <w:sz w:val="20"/>
-          <w:szCs w:val="20"/>
-        </w:rPr>
-        <w:t xml:space="preserve"> </w:t>
-      </w:r>
-      <w:proofErr w:type="spellStart"/>
-      <w:r>
-        <w:rPr>
-          <w:rFonts w:ascii="Times New Roman" w:eastAsiaTheme="minorEastAsia" w:hAnsi="Times New Roman" w:cs="Times New Roman"/>
-          <w:sz w:val="20"/>
-          <w:szCs w:val="20"/>
-        </w:rPr>
-        <w:t>no</w:t>
-      </w:r>
-      <w:proofErr w:type="spellEnd"/>
-      <w:r>
-        <w:rPr>
-          <w:rFonts w:ascii="Times New Roman" w:eastAsiaTheme="minorEastAsia" w:hAnsi="Times New Roman" w:cs="Times New Roman"/>
-          <w:sz w:val="20"/>
-          <w:szCs w:val="20"/>
-        </w:rPr>
-        <w:t xml:space="preserve"> </w:t>
-      </w:r>
-      <w:proofErr w:type="spellStart"/>
-      <w:r>
-        <w:rPr>
-          <w:rFonts w:ascii="Times New Roman" w:eastAsiaTheme="minorEastAsia" w:hAnsi="Times New Roman" w:cs="Times New Roman"/>
-          <w:sz w:val="20"/>
-          <w:szCs w:val="20"/>
-        </w:rPr>
-        <w:t>sign</w:t>
-      </w:r>
-      <w:proofErr w:type="spellEnd"/>
-      <w:r>
-        <w:rPr>
-          <w:rFonts w:ascii="Times New Roman" w:eastAsiaTheme="minorEastAsia" w:hAnsi="Times New Roman" w:cs="Times New Roman"/>
-          <w:sz w:val="20"/>
-          <w:szCs w:val="20"/>
-        </w:rPr>
-        <w:t xml:space="preserve"> </w:t>
-      </w:r>
-      <w:proofErr w:type="spellStart"/>
-      <w:r>
-        <w:rPr>
-          <w:rFonts w:ascii="Times New Roman" w:eastAsiaTheme="minorEastAsia" w:hAnsi="Times New Roman" w:cs="Times New Roman"/>
-          <w:sz w:val="20"/>
-          <w:szCs w:val="20"/>
-        </w:rPr>
-        <w:t>of</w:t>
-      </w:r>
-      <w:proofErr w:type="spellEnd"/>
-      <w:r>
-        <w:rPr>
-          <w:rFonts w:ascii="Times New Roman" w:eastAsiaTheme="minorEastAsia" w:hAnsi="Times New Roman" w:cs="Times New Roman"/>
-          <w:sz w:val="20"/>
-          <w:szCs w:val="20"/>
-        </w:rPr>
-        <w:t xml:space="preserve"> large </w:t>
-      </w:r>
-      <w:proofErr w:type="spellStart"/>
-      <w:r>
-        <w:rPr>
-          <w:rFonts w:ascii="Times New Roman" w:eastAsiaTheme="minorEastAsia" w:hAnsi="Times New Roman" w:cs="Times New Roman"/>
-          <w:sz w:val="20"/>
-          <w:szCs w:val="20"/>
-        </w:rPr>
-        <w:t>amounts</w:t>
-      </w:r>
-      <w:proofErr w:type="spellEnd"/>
-      <w:r>
-        <w:rPr>
-          <w:rFonts w:ascii="Times New Roman" w:eastAsiaTheme="minorEastAsia" w:hAnsi="Times New Roman" w:cs="Times New Roman"/>
-          <w:sz w:val="20"/>
-          <w:szCs w:val="20"/>
-        </w:rPr>
-        <w:t xml:space="preserve"> </w:t>
-      </w:r>
-      <w:proofErr w:type="spellStart"/>
-      <w:r>
-        <w:rPr>
-          <w:rFonts w:ascii="Times New Roman" w:eastAsiaTheme="minorEastAsia" w:hAnsi="Times New Roman" w:cs="Times New Roman"/>
-          <w:sz w:val="20"/>
-          <w:szCs w:val="20"/>
-        </w:rPr>
-        <w:t>of</w:t>
-      </w:r>
-      <w:proofErr w:type="spellEnd"/>
-      <w:r>
-        <w:rPr>
-          <w:rFonts w:ascii="Times New Roman" w:eastAsiaTheme="minorEastAsia" w:hAnsi="Times New Roman" w:cs="Times New Roman"/>
-          <w:sz w:val="20"/>
-          <w:szCs w:val="20"/>
-        </w:rPr>
-        <w:t xml:space="preserve"> </w:t>
-      </w:r>
-      <w:proofErr w:type="spellStart"/>
-      <w:r>
-        <w:rPr>
-          <w:rFonts w:ascii="Times New Roman" w:eastAsiaTheme="minorEastAsia" w:hAnsi="Times New Roman" w:cs="Times New Roman"/>
-          <w:sz w:val="20"/>
-          <w:szCs w:val="20"/>
-        </w:rPr>
-        <w:t>dark</w:t>
-      </w:r>
-      <w:proofErr w:type="spellEnd"/>
-      <w:r>
-        <w:rPr>
-          <w:rFonts w:ascii="Times New Roman" w:eastAsiaTheme="minorEastAsia" w:hAnsi="Times New Roman" w:cs="Times New Roman"/>
-          <w:sz w:val="20"/>
-          <w:szCs w:val="20"/>
-        </w:rPr>
-        <w:t xml:space="preserve"> matter </w:t>
-      </w:r>
-      <w:proofErr w:type="spellStart"/>
-      <w:r>
-        <w:rPr>
-          <w:rFonts w:ascii="Times New Roman" w:eastAsiaTheme="minorEastAsia" w:hAnsi="Times New Roman" w:cs="Times New Roman"/>
-          <w:sz w:val="20"/>
-          <w:szCs w:val="20"/>
-        </w:rPr>
-        <w:t>surrounding</w:t>
-      </w:r>
-      <w:proofErr w:type="spellEnd"/>
-      <w:r>
-        <w:rPr>
-          <w:rFonts w:ascii="Times New Roman" w:eastAsiaTheme="minorEastAsia" w:hAnsi="Times New Roman" w:cs="Times New Roman"/>
-          <w:sz w:val="20"/>
-          <w:szCs w:val="20"/>
-        </w:rPr>
-        <w:t xml:space="preserve"> </w:t>
-      </w:r>
-      <w:proofErr w:type="spellStart"/>
-      <w:r>
-        <w:rPr>
-          <w:rFonts w:ascii="Times New Roman" w:eastAsiaTheme="minorEastAsia" w:hAnsi="Times New Roman" w:cs="Times New Roman"/>
-          <w:sz w:val="20"/>
-          <w:szCs w:val="20"/>
-        </w:rPr>
-        <w:t>these</w:t>
-      </w:r>
-      <w:proofErr w:type="spellEnd"/>
-      <w:r>
-        <w:rPr>
-          <w:rFonts w:ascii="Times New Roman" w:eastAsiaTheme="minorEastAsia" w:hAnsi="Times New Roman" w:cs="Times New Roman"/>
-          <w:sz w:val="20"/>
-          <w:szCs w:val="20"/>
-        </w:rPr>
-        <w:t xml:space="preserve"> </w:t>
-      </w:r>
-      <w:proofErr w:type="spellStart"/>
-      <w:r>
-        <w:rPr>
-          <w:rFonts w:ascii="Times New Roman" w:eastAsiaTheme="minorEastAsia" w:hAnsi="Times New Roman" w:cs="Times New Roman"/>
-          <w:sz w:val="20"/>
-          <w:szCs w:val="20"/>
-        </w:rPr>
-        <w:t>galaxies</w:t>
-      </w:r>
-      <w:proofErr w:type="spellEnd"/>
-      <w:r>
-        <w:rPr>
-          <w:rFonts w:ascii="Times New Roman" w:eastAsiaTheme="minorEastAsia" w:hAnsi="Times New Roman" w:cs="Times New Roman"/>
-          <w:sz w:val="20"/>
-          <w:szCs w:val="20"/>
-        </w:rPr>
-        <w:t xml:space="preserve">! </w:t>
-      </w:r>
-      <w:proofErr w:type="spellStart"/>
-      <w:r>
-        <w:rPr>
-          <w:rFonts w:ascii="Times New Roman" w:eastAsiaTheme="minorEastAsia" w:hAnsi="Times New Roman" w:cs="Times New Roman"/>
-          <w:sz w:val="20"/>
-          <w:szCs w:val="20"/>
-        </w:rPr>
-        <w:t>If</w:t>
-      </w:r>
-      <w:proofErr w:type="spellEnd"/>
-      <w:r>
-        <w:rPr>
-          <w:rFonts w:ascii="Times New Roman" w:eastAsiaTheme="minorEastAsia" w:hAnsi="Times New Roman" w:cs="Times New Roman"/>
-          <w:sz w:val="20"/>
-          <w:szCs w:val="20"/>
-        </w:rPr>
-        <w:t xml:space="preserve"> </w:t>
-      </w:r>
-      <w:proofErr w:type="spellStart"/>
-      <w:r>
-        <w:rPr>
-          <w:rFonts w:ascii="Times New Roman" w:eastAsiaTheme="minorEastAsia" w:hAnsi="Times New Roman" w:cs="Times New Roman"/>
-          <w:sz w:val="20"/>
-          <w:szCs w:val="20"/>
-        </w:rPr>
-        <w:t>there</w:t>
-      </w:r>
-      <w:proofErr w:type="spellEnd"/>
-      <w:r>
-        <w:rPr>
-          <w:rFonts w:ascii="Times New Roman" w:eastAsiaTheme="minorEastAsia" w:hAnsi="Times New Roman" w:cs="Times New Roman"/>
-          <w:sz w:val="20"/>
-          <w:szCs w:val="20"/>
-        </w:rPr>
-        <w:t xml:space="preserve"> </w:t>
-      </w:r>
-      <w:proofErr w:type="spellStart"/>
-      <w:r>
-        <w:rPr>
-          <w:rFonts w:ascii="Times New Roman" w:eastAsiaTheme="minorEastAsia" w:hAnsi="Times New Roman" w:cs="Times New Roman"/>
-          <w:sz w:val="20"/>
-          <w:szCs w:val="20"/>
-        </w:rPr>
-        <w:t>is</w:t>
-      </w:r>
-      <w:proofErr w:type="spellEnd"/>
-      <w:r>
-        <w:rPr>
-          <w:rFonts w:ascii="Times New Roman" w:eastAsiaTheme="minorEastAsia" w:hAnsi="Times New Roman" w:cs="Times New Roman"/>
-          <w:sz w:val="20"/>
-          <w:szCs w:val="20"/>
-        </w:rPr>
-        <w:t xml:space="preserve"> </w:t>
-      </w:r>
-      <w:proofErr w:type="spellStart"/>
-      <w:r>
-        <w:rPr>
-          <w:rFonts w:ascii="Times New Roman" w:eastAsiaTheme="minorEastAsia" w:hAnsi="Times New Roman" w:cs="Times New Roman"/>
-          <w:sz w:val="20"/>
-          <w:szCs w:val="20"/>
-        </w:rPr>
-        <w:t>dark</w:t>
-      </w:r>
-      <w:proofErr w:type="spellEnd"/>
-      <w:r>
-        <w:rPr>
-          <w:rFonts w:ascii="Times New Roman" w:eastAsiaTheme="minorEastAsia" w:hAnsi="Times New Roman" w:cs="Times New Roman"/>
-          <w:sz w:val="20"/>
-          <w:szCs w:val="20"/>
-        </w:rPr>
-        <w:t xml:space="preserve"> matter in </w:t>
-      </w:r>
-      <w:proofErr w:type="spellStart"/>
-      <w:r>
-        <w:rPr>
-          <w:rFonts w:ascii="Times New Roman" w:eastAsiaTheme="minorEastAsia" w:hAnsi="Times New Roman" w:cs="Times New Roman"/>
-          <w:sz w:val="20"/>
-          <w:szCs w:val="20"/>
-        </w:rPr>
-        <w:t>these</w:t>
-      </w:r>
-      <w:proofErr w:type="spellEnd"/>
-      <w:r>
-        <w:rPr>
-          <w:rFonts w:ascii="Times New Roman" w:eastAsiaTheme="minorEastAsia" w:hAnsi="Times New Roman" w:cs="Times New Roman"/>
-          <w:sz w:val="20"/>
-          <w:szCs w:val="20"/>
-        </w:rPr>
-        <w:t xml:space="preserve"> </w:t>
-      </w:r>
-      <w:proofErr w:type="spellStart"/>
-      <w:r>
-        <w:rPr>
-          <w:rFonts w:ascii="Times New Roman" w:eastAsiaTheme="minorEastAsia" w:hAnsi="Times New Roman" w:cs="Times New Roman"/>
-          <w:sz w:val="20"/>
-          <w:szCs w:val="20"/>
-        </w:rPr>
-        <w:t>galaxies</w:t>
-      </w:r>
-      <w:proofErr w:type="spellEnd"/>
-      <w:r>
-        <w:rPr>
-          <w:rFonts w:ascii="Times New Roman" w:eastAsiaTheme="minorEastAsia" w:hAnsi="Times New Roman" w:cs="Times New Roman"/>
-          <w:sz w:val="20"/>
-          <w:szCs w:val="20"/>
-        </w:rPr>
-        <w:t xml:space="preserve">, </w:t>
-      </w:r>
-      <w:proofErr w:type="spellStart"/>
-      <w:r>
-        <w:rPr>
-          <w:rFonts w:ascii="Times New Roman" w:eastAsiaTheme="minorEastAsia" w:hAnsi="Times New Roman" w:cs="Times New Roman"/>
-          <w:sz w:val="20"/>
-          <w:szCs w:val="20"/>
-        </w:rPr>
-        <w:t>it’s</w:t>
-      </w:r>
-      <w:proofErr w:type="spellEnd"/>
-      <w:r>
-        <w:rPr>
-          <w:rFonts w:ascii="Times New Roman" w:eastAsiaTheme="minorEastAsia" w:hAnsi="Times New Roman" w:cs="Times New Roman"/>
-          <w:sz w:val="20"/>
-          <w:szCs w:val="20"/>
-        </w:rPr>
-        <w:t xml:space="preserve"> </w:t>
-      </w:r>
-      <w:proofErr w:type="spellStart"/>
-      <w:r>
-        <w:rPr>
-          <w:rFonts w:ascii="Times New Roman" w:eastAsiaTheme="minorEastAsia" w:hAnsi="Times New Roman" w:cs="Times New Roman"/>
-          <w:sz w:val="20"/>
-          <w:szCs w:val="20"/>
-        </w:rPr>
-        <w:t>mixed</w:t>
-      </w:r>
-      <w:proofErr w:type="spellEnd"/>
-      <w:r>
-        <w:rPr>
-          <w:rFonts w:ascii="Times New Roman" w:eastAsiaTheme="minorEastAsia" w:hAnsi="Times New Roman" w:cs="Times New Roman"/>
-          <w:sz w:val="20"/>
-          <w:szCs w:val="20"/>
-        </w:rPr>
-        <w:t xml:space="preserve"> in </w:t>
-      </w:r>
-      <w:proofErr w:type="spellStart"/>
-      <w:r>
-        <w:rPr>
-          <w:rFonts w:ascii="Times New Roman" w:eastAsiaTheme="minorEastAsia" w:hAnsi="Times New Roman" w:cs="Times New Roman"/>
-          <w:sz w:val="20"/>
-          <w:szCs w:val="20"/>
-        </w:rPr>
-        <w:t>with</w:t>
-      </w:r>
-      <w:proofErr w:type="spellEnd"/>
-      <w:r>
-        <w:rPr>
-          <w:rFonts w:ascii="Times New Roman" w:eastAsiaTheme="minorEastAsia" w:hAnsi="Times New Roman" w:cs="Times New Roman"/>
-          <w:sz w:val="20"/>
-          <w:szCs w:val="20"/>
-        </w:rPr>
-        <w:t xml:space="preserve"> </w:t>
-      </w:r>
-      <w:proofErr w:type="spellStart"/>
-      <w:r>
-        <w:rPr>
-          <w:rFonts w:ascii="Times New Roman" w:eastAsiaTheme="minorEastAsia" w:hAnsi="Times New Roman" w:cs="Times New Roman"/>
-          <w:sz w:val="20"/>
-          <w:szCs w:val="20"/>
-        </w:rPr>
-        <w:t>the</w:t>
-      </w:r>
-      <w:proofErr w:type="spellEnd"/>
-      <w:r>
-        <w:rPr>
-          <w:rFonts w:ascii="Times New Roman" w:eastAsiaTheme="minorEastAsia" w:hAnsi="Times New Roman" w:cs="Times New Roman"/>
-          <w:sz w:val="20"/>
-          <w:szCs w:val="20"/>
-        </w:rPr>
-        <w:t xml:space="preserve"> </w:t>
-      </w:r>
-      <w:proofErr w:type="spellStart"/>
-      <w:r>
-        <w:rPr>
-          <w:rFonts w:ascii="Times New Roman" w:eastAsiaTheme="minorEastAsia" w:hAnsi="Times New Roman" w:cs="Times New Roman"/>
-          <w:sz w:val="20"/>
-          <w:szCs w:val="20"/>
-        </w:rPr>
-        <w:t>luminous</w:t>
-      </w:r>
-      <w:proofErr w:type="spellEnd"/>
-      <w:r>
-        <w:rPr>
-          <w:rFonts w:ascii="Times New Roman" w:eastAsiaTheme="minorEastAsia" w:hAnsi="Times New Roman" w:cs="Times New Roman"/>
-          <w:sz w:val="20"/>
-          <w:szCs w:val="20"/>
-        </w:rPr>
-        <w:t xml:space="preserve"> matter.</w:t>
-      </w:r>
-      <w:r>
-        <w:rPr>
-          <w:rFonts w:ascii="Times New Roman" w:eastAsiaTheme="minorEastAsia" w:hAnsi="Times New Roman" w:cs="Times New Roman"/>
-          <w:sz w:val="20"/>
-          <w:szCs w:val="20"/>
-        </w:rPr>
-        <w:t>“</w:t>
-      </w:r>
-      <w:r>
-        <w:rPr>
-          <w:rFonts w:ascii="Times New Roman" w:eastAsiaTheme="minorEastAsia" w:hAnsi="Times New Roman" w:cs="Times New Roman"/>
-          <w:sz w:val="20"/>
-          <w:szCs w:val="20"/>
-        </w:rPr>
-        <w:t xml:space="preserve"> Da vermutet wird, dass in elliptischen Galaxien wenig bis gar keine dunkle Materie vorhanden ist haben wir erst mal nur mit der Masse Verteilung nach Helligkeit gearbeitet und dunkle Materie vernachlässigt.</w:t>
+        <w:t>Da vermutet wird, dass in elliptischen Galaxien wenig bis gar keine dunkle Materie vorhanden ist haben wir erst mal nur mit der Masse Verteilung nach Helligkeit gearbeitet und dunkle Materie vernachlässigt.</w:t>
       </w:r>
     </w:p>
     <w:p>
@@ -8678,6 +8160,7 @@
           <w:noProof/>
           <w:lang w:eastAsia="de-DE"/>
         </w:rPr>
+        <w:lastRenderedPageBreak/>
         <w:drawing>
           <wp:inline distT="0" distB="0" distL="0" distR="0" wp14:anchorId="71A93FC6" wp14:editId="252363F2">
             <wp:extent cx="5657850" cy="3693967"/>
@@ -8772,34 +8255,7 @@
           <w:sz w:val="20"/>
           <w:szCs w:val="20"/>
         </w:rPr>
-        <w:t>Nach dem der Startposition berechnet Physics mit dem Barnes Hut Algorithmus(</w:t>
-      </w:r>
-      <w:proofErr w:type="spellStart"/>
-      <w:r>
-        <w:rPr>
-          <w:rFonts w:ascii="Times New Roman" w:eastAsiaTheme="minorEastAsia" w:hAnsi="Times New Roman" w:cs="Times New Roman"/>
-          <w:sz w:val="20"/>
-          <w:szCs w:val="20"/>
-        </w:rPr>
-        <w:t>Octree</w:t>
-      </w:r>
-      <w:proofErr w:type="spellEnd"/>
-      <w:r>
-        <w:rPr>
-          <w:rFonts w:ascii="Times New Roman" w:eastAsiaTheme="minorEastAsia" w:hAnsi="Times New Roman" w:cs="Times New Roman"/>
-          <w:sz w:val="20"/>
-          <w:szCs w:val="20"/>
-        </w:rPr>
-        <w:t xml:space="preserve">) die Positionen für alle Körper und übergibt diesen dann an den File Manager dieser speichert die Daten in binär als Datei. Die Engine kann darauf hin sich die Daten zum aktuellen Zeitpunkt wieder rausladen was uns die Möglichkeit gibt die </w:t>
-      </w:r>
-      <w:r>
-        <w:rPr>
-          <w:rFonts w:ascii="Times New Roman" w:eastAsiaTheme="minorEastAsia" w:hAnsi="Times New Roman" w:cs="Times New Roman"/>
-          <w:sz w:val="20"/>
-          <w:szCs w:val="20"/>
-        </w:rPr>
-        <w:lastRenderedPageBreak/>
-        <w:t xml:space="preserve">berechnete Zeit vor und zurück zu spulen um die Veränderung im system besser zu verstehen. Zeitpunkt wieder rausladen was uns die Möglichkeit gibt die berechnete Zeit vor und zurück zu spulen um die Veränderung im system besser zu verstehen. </w:t>
+        <w:t xml:space="preserve">Nach dem der Startposition berechnet Physics mit dem Barnes Hut Algorithmus(Octree) die Positionen für alle Körper und übergibt diesen dann an den File Manager dieser speichert die Daten in binär als Datei. Die Engine kann darauf hin sich die Daten zum aktuellen Zeitpunkt wieder rausladen was uns die Möglichkeit gibt die berechnete Zeit vor und zurück zu spulen um die Veränderung im system besser zu verstehen. Zeitpunkt wieder rausladen was uns die Möglichkeit gibt die berechnete Zeit vor und zurück zu spulen um die Veränderung im system besser zu verstehen. </w:t>
       </w:r>
     </w:p>
     <w:p>
@@ -8869,9 +8325,8 @@
           <w:sz w:val="20"/>
           <w:szCs w:val="20"/>
         </w:rPr>
-        <w:t>Nach dem der Startposition berechnet Physics mit dem Barnes Hut Algorithmus(</w:t>
+        <w:t xml:space="preserve">Nach dem der Startposition berechnet Physics mit dem Barnes Hut Algorithmus(Octree) die Positionen für alle Körper und übergibt diesen dann an den File Manager dieser speichert die Daten in binär als Datei. Die Engine kann darauf hin sich die Daten zum aktuellen Zeitpunkt wieder rausladen was uns die Möglichkeit gibt die </w:t>
       </w:r>
-      <w:proofErr w:type="spellStart"/>
       <w:r>
         <w:rPr>
           <w:rFonts w:ascii="Times New Roman" w:eastAsiaTheme="minorEastAsia" w:hAnsi="Times New Roman" w:cs="Times New Roman"/>
@@ -8880,18 +8335,8 @@
           <w:sz w:val="20"/>
           <w:szCs w:val="20"/>
         </w:rPr>
-        <w:t>Octree</w:t>
-      </w:r>
-      <w:proofErr w:type="spellEnd"/>
-      <w:r>
-        <w:rPr>
-          <w:rFonts w:ascii="Times New Roman" w:eastAsiaTheme="minorEastAsia" w:hAnsi="Times New Roman" w:cs="Times New Roman"/>
-          <w:i/>
-          <w:iCs/>
-          <w:sz w:val="20"/>
-          <w:szCs w:val="20"/>
-        </w:rPr>
-        <w:t xml:space="preserve">) die Positionen für alle Körper und übergibt diesen dann an den File Manager dieser speichert die Daten in binär als Datei. Die Engine kann darauf hin sich die Daten zum aktuellen Zeitpunkt wieder rausladen was uns die Möglichkeit gibt die berechnete Zeit vor und zurück zu spulen um die Veränderung im system besser zu verstehen. Zeitpunkt wieder rausladen was uns die Möglichkeit gibt die berechnete Zeit vor und zurück zu spulen um die Veränderung im system besser zu verstehen. </w:t>
+        <w:lastRenderedPageBreak/>
+        <w:t xml:space="preserve">berechnete Zeit vor und zurück zu spulen um die Veränderung im system besser zu verstehen. Zeitpunkt wieder rausladen was uns die Möglichkeit gibt die berechnete Zeit vor und zurück zu spulen um die Veränderung im system besser zu verstehen. </w:t>
       </w:r>
     </w:p>
     <w:p>
@@ -8995,40 +8440,7 @@
           <w:sz w:val="20"/>
           <w:szCs w:val="20"/>
         </w:rPr>
-        <w:t>Nach dem der Startposition berechnet Physics mit dem Barnes Hut Algorithmus(</w:t>
-      </w:r>
-      <w:proofErr w:type="spellStart"/>
-      <w:r>
-        <w:rPr>
-          <w:rFonts w:ascii="Times New Roman" w:eastAsiaTheme="minorEastAsia" w:hAnsi="Times New Roman" w:cs="Times New Roman"/>
-          <w:i/>
-          <w:iCs/>
-          <w:sz w:val="20"/>
-          <w:szCs w:val="20"/>
-        </w:rPr>
-        <w:t>Octree</w:t>
-      </w:r>
-      <w:proofErr w:type="spellEnd"/>
-      <w:r>
-        <w:rPr>
-          <w:rFonts w:ascii="Times New Roman" w:eastAsiaTheme="minorEastAsia" w:hAnsi="Times New Roman" w:cs="Times New Roman"/>
-          <w:i/>
-          <w:iCs/>
-          <w:sz w:val="20"/>
-          <w:szCs w:val="20"/>
-        </w:rPr>
-        <w:t xml:space="preserve">) die Positionen für alle Körper und übergibt diesen dann an den File Manager dieser speichert die Daten in binär als Datei. Die Engine kann darauf hin sich die Daten zum aktuellen Zeitpunkt wieder rausladen was uns die Möglichkeit gibt die berechnete Zeit vor und zurück zu spulen um die Veränderung im system besser zu verstehen. Zeitpunkt wieder </w:t>
-      </w:r>
-      <w:r>
-        <w:rPr>
-          <w:rFonts w:ascii="Times New Roman" w:eastAsiaTheme="minorEastAsia" w:hAnsi="Times New Roman" w:cs="Times New Roman"/>
-          <w:i/>
-          <w:iCs/>
-          <w:sz w:val="20"/>
-          <w:szCs w:val="20"/>
-        </w:rPr>
-        <w:lastRenderedPageBreak/>
-        <w:t xml:space="preserve">rausladen was uns die uns die Möglichkeit gibt die berechnete Zeit vor und zurück zu spulen um die Veränderung im system besser </w:t>
+        <w:t xml:space="preserve">Nach dem der Startposition berechnet Physics mit dem Barnes Hut Algorithmus(Octree) die Positionen für alle Körper und übergibt diesen dann an den File Manager dieser speichert die Daten in binär als Datei. Die Engine kann darauf hin sich die Daten zum aktuellen Zeitpunkt wieder rausladen was uns die Möglichkeit gibt die berechnete Zeit vor und zurück zu spulen um die Veränderung im system besser zu verstehen. Zeitpunkt wieder rausladen was uns die uns die Möglichkeit gibt die berechnete Zeit vor und zurück zu spulen um die Veränderung im system besser </w:t>
       </w:r>
     </w:p>
     <w:p>
@@ -9048,14 +8460,14 @@
         <w:pStyle w:val="berschrift1"/>
         <w:jc w:val="center"/>
       </w:pPr>
-      <w:bookmarkStart w:id="15" w:name="_Toc153119651"/>
+      <w:bookmarkStart w:id="16" w:name="_Toc153119651"/>
       <w:r>
         <w:t xml:space="preserve">8. </w:t>
       </w:r>
       <w:r>
         <w:t>Simulation von Spiral Galaxien</w:t>
       </w:r>
-      <w:bookmarkEnd w:id="15"/>
+      <w:bookmarkEnd w:id="16"/>
     </w:p>
     <w:p>
       <w:pPr>
@@ -9084,43 +8496,7 @@
           <w:sz w:val="20"/>
           <w:szCs w:val="20"/>
         </w:rPr>
-        <w:t xml:space="preserve">Um nun Spiral Galaxien zu </w:t>
-      </w:r>
-      <w:proofErr w:type="spellStart"/>
-      <w:r>
-        <w:rPr>
-          <w:rFonts w:ascii="Times New Roman" w:eastAsiaTheme="minorEastAsia" w:hAnsi="Times New Roman" w:cs="Times New Roman"/>
-          <w:sz w:val="20"/>
-          <w:szCs w:val="20"/>
-        </w:rPr>
-        <w:t>Simulieren</w:t>
-      </w:r>
-      <w:proofErr w:type="spellEnd"/>
-      <w:r>
-        <w:rPr>
-          <w:rFonts w:ascii="Times New Roman" w:eastAsiaTheme="minorEastAsia" w:hAnsi="Times New Roman" w:cs="Times New Roman"/>
-          <w:sz w:val="20"/>
-          <w:szCs w:val="20"/>
-        </w:rPr>
-        <w:t xml:space="preserve"> müssen wir neue Ansätze verfolgen da die Masse nicht einfach bei allen </w:t>
-      </w:r>
-      <w:proofErr w:type="spellStart"/>
-      <w:r>
-        <w:rPr>
-          <w:rFonts w:ascii="Times New Roman" w:eastAsiaTheme="minorEastAsia" w:hAnsi="Times New Roman" w:cs="Times New Roman"/>
-          <w:sz w:val="20"/>
-          <w:szCs w:val="20"/>
-        </w:rPr>
-        <w:t>winkeln</w:t>
-      </w:r>
-      <w:proofErr w:type="spellEnd"/>
-      <w:r>
-        <w:rPr>
-          <w:rFonts w:ascii="Times New Roman" w:eastAsiaTheme="minorEastAsia" w:hAnsi="Times New Roman" w:cs="Times New Roman"/>
-          <w:sz w:val="20"/>
-          <w:szCs w:val="20"/>
-        </w:rPr>
-        <w:t xml:space="preserve"> gleich verteilt ist, sondern es Spiralarme gibt in denen mehr Masse ist.</w:t>
+        <w:t>Um nun Spiral Galaxien zu Simulieren müssen wir neue Ansätze verfolgen da die Masse nicht einfach bei allen winkeln gleich verteilt ist, sondern es Spiralarme gibt in denen mehr Masse ist.</w:t>
       </w:r>
       <w:r>
         <w:rPr>
@@ -9248,6 +8624,7 @@
           <w:szCs w:val="20"/>
           <w:lang w:eastAsia="de-DE"/>
         </w:rPr>
+        <w:lastRenderedPageBreak/>
         <w:drawing>
           <wp:inline distT="0" distB="0" distL="0" distR="0" wp14:anchorId="1DF22117" wp14:editId="1C7C09D8">
             <wp:extent cx="5201392" cy="1963439"/>
@@ -9360,7 +8737,6 @@
           <w:szCs w:val="20"/>
           <w:lang w:eastAsia="de-DE"/>
         </w:rPr>
-        <w:lastRenderedPageBreak/>
         <w:drawing>
           <wp:inline distT="0" distB="0" distL="0" distR="0" wp14:anchorId="2DAE2C80" wp14:editId="1F40E16F">
             <wp:extent cx="4203864" cy="1997531"/>
@@ -9453,43 +8829,7 @@
           <w:sz w:val="20"/>
           <w:szCs w:val="20"/>
         </w:rPr>
-        <w:t xml:space="preserve">Um dieses Problem zu lösen haben C.C. Lin und Frank Shu Mitte der 1960er die Density </w:t>
-      </w:r>
-      <w:proofErr w:type="spellStart"/>
-      <w:r>
-        <w:rPr>
-          <w:rFonts w:ascii="Times New Roman" w:hAnsi="Times New Roman" w:cs="Times New Roman"/>
-          <w:sz w:val="20"/>
-          <w:szCs w:val="20"/>
-        </w:rPr>
-        <w:t>wave</w:t>
-      </w:r>
-      <w:proofErr w:type="spellEnd"/>
-      <w:r>
-        <w:rPr>
-          <w:rFonts w:ascii="Times New Roman" w:hAnsi="Times New Roman" w:cs="Times New Roman"/>
-          <w:sz w:val="20"/>
-          <w:szCs w:val="20"/>
-        </w:rPr>
-        <w:t xml:space="preserve"> </w:t>
-      </w:r>
-      <w:proofErr w:type="spellStart"/>
-      <w:r>
-        <w:rPr>
-          <w:rFonts w:ascii="Times New Roman" w:hAnsi="Times New Roman" w:cs="Times New Roman"/>
-          <w:sz w:val="20"/>
-          <w:szCs w:val="20"/>
-        </w:rPr>
-        <w:t>theory</w:t>
-      </w:r>
-      <w:proofErr w:type="spellEnd"/>
-      <w:r>
-        <w:rPr>
-          <w:rFonts w:ascii="Times New Roman" w:hAnsi="Times New Roman" w:cs="Times New Roman"/>
-          <w:sz w:val="20"/>
-          <w:szCs w:val="20"/>
-        </w:rPr>
-        <w:t xml:space="preserve"> entwickelt welche auch heute immer noch das beste Model ist um die Bewegung von spiral armen zu beschreiben.</w:t>
+        <w:t>Um dieses Problem zu lösen haben C.C. Lin und Frank Shu Mitte der 1960er die Density wave theory entwickelt welche auch heute immer noch das beste Model ist um die Bewegung von spiral armen zu beschreiben.</w:t>
       </w:r>
     </w:p>
     <w:p>
@@ -9512,7 +8852,7 @@
           <w:rFonts w:eastAsiaTheme="minorEastAsia"/>
         </w:rPr>
       </w:pPr>
-      <w:bookmarkStart w:id="16" w:name="_Toc153119652"/>
+      <w:bookmarkStart w:id="17" w:name="_Toc153119652"/>
       <w:r>
         <w:rPr>
           <w:rFonts w:eastAsiaTheme="minorEastAsia"/>
@@ -9523,31 +8863,9 @@
         <w:rPr>
           <w:rFonts w:eastAsiaTheme="minorEastAsia"/>
         </w:rPr>
-        <w:t xml:space="preserve">Density </w:t>
+        <w:t>Density wave theory</w:t>
       </w:r>
-      <w:proofErr w:type="spellStart"/>
-      <w:r>
-        <w:rPr>
-          <w:rFonts w:eastAsiaTheme="minorEastAsia"/>
-        </w:rPr>
-        <w:t>wave</w:t>
-      </w:r>
-      <w:proofErr w:type="spellEnd"/>
-      <w:r>
-        <w:rPr>
-          <w:rFonts w:eastAsiaTheme="minorEastAsia"/>
-        </w:rPr>
-        <w:t xml:space="preserve"> </w:t>
-      </w:r>
-      <w:proofErr w:type="spellStart"/>
-      <w:r>
-        <w:rPr>
-          <w:rFonts w:eastAsiaTheme="minorEastAsia"/>
-        </w:rPr>
-        <w:t>theory</w:t>
-      </w:r>
-      <w:bookmarkEnd w:id="16"/>
-      <w:proofErr w:type="spellEnd"/>
+      <w:bookmarkEnd w:id="17"/>
     </w:p>
     <w:p/>
     <w:p>
@@ -9593,6 +8911,7 @@
           <w:szCs w:val="20"/>
           <w:lang w:eastAsia="de-DE"/>
         </w:rPr>
+        <w:lastRenderedPageBreak/>
         <mc:AlternateContent>
           <mc:Choice Requires="wps">
             <w:drawing>
@@ -9841,7 +9160,7 @@
           </mc:Choice>
           <mc:Fallback>
             <w:pict>
-              <v:shape w14:anchorId="5240DF0F" id="_x0000_s1028" type="#_x0000_t202" style="position:absolute;margin-left:134.7pt;margin-top:.15pt;width:185.9pt;height:110.6pt;z-index:251661312;visibility:visible;mso-wrap-style:square;mso-width-percent:400;mso-height-percent:200;mso-wrap-distance-left:9pt;mso-wrap-distance-top:3.6pt;mso-wrap-distance-right:9pt;mso-wrap-distance-bottom:3.6pt;mso-position-horizontal:right;mso-position-horizontal-relative:margin;mso-position-vertical:absolute;mso-position-vertical-relative:text;mso-width-percent:400;mso-height-percent:200;mso-width-relative:margin;mso-height-relative:margin;v-text-anchor:top" o:gfxdata="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" strokecolor="white [3212]">
+              <v:shape w14:anchorId="5240DF0F" id="_x0000_s1028" type="#_x0000_t202" style="position:absolute;margin-left:134.7pt;margin-top:.15pt;width:185.9pt;height:110.6pt;z-index:251661312;visibility:visible;mso-wrap-style:square;mso-width-percent:400;mso-height-percent:200;mso-wrap-distance-left:9pt;mso-wrap-distance-top:3.6pt;mso-wrap-distance-right:9pt;mso-wrap-distance-bottom:3.6pt;mso-position-horizontal:right;mso-position-horizontal-relative:margin;mso-position-vertical:absolute;mso-position-vertical-relative:text;mso-width-percent:400;mso-height-percent:200;mso-width-relative:margin;mso-height-relative:margin;v-text-anchor:top" o:gfxdata="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" strokecolor="white [3212]">
                 <v:textbox style="mso-fit-shape-to-text:t">
                   <w:txbxContent>
                     <w:p>
@@ -10184,7 +9503,6 @@
           <w:sz w:val="20"/>
           <w:szCs w:val="20"/>
         </w:rPr>
-        <w:lastRenderedPageBreak/>
         <w:t xml:space="preserve">Nach der Hubble Klassifikation eine </w:t>
       </w:r>
       <w:r>
@@ -10219,43 +9537,7 @@
           <w:sz w:val="20"/>
           <w:szCs w:val="20"/>
         </w:rPr>
-        <w:t xml:space="preserve">Simulation mit Density </w:t>
-      </w:r>
-      <w:proofErr w:type="spellStart"/>
-      <w:r>
-        <w:rPr>
-          <w:rFonts w:ascii="Times New Roman" w:eastAsiaTheme="minorEastAsia" w:hAnsi="Times New Roman" w:cs="Times New Roman"/>
-          <w:sz w:val="20"/>
-          <w:szCs w:val="20"/>
-        </w:rPr>
-        <w:t>wave</w:t>
-      </w:r>
-      <w:proofErr w:type="spellEnd"/>
-      <w:r>
-        <w:rPr>
-          <w:rFonts w:ascii="Times New Roman" w:eastAsiaTheme="minorEastAsia" w:hAnsi="Times New Roman" w:cs="Times New Roman"/>
-          <w:sz w:val="20"/>
-          <w:szCs w:val="20"/>
-        </w:rPr>
-        <w:t xml:space="preserve"> </w:t>
-      </w:r>
-      <w:proofErr w:type="spellStart"/>
-      <w:r>
-        <w:rPr>
-          <w:rFonts w:ascii="Times New Roman" w:eastAsiaTheme="minorEastAsia" w:hAnsi="Times New Roman" w:cs="Times New Roman"/>
-          <w:sz w:val="20"/>
-          <w:szCs w:val="20"/>
-        </w:rPr>
-        <w:t>theory</w:t>
-      </w:r>
-      <w:proofErr w:type="spellEnd"/>
-      <w:r>
-        <w:rPr>
-          <w:rFonts w:ascii="Times New Roman" w:eastAsiaTheme="minorEastAsia" w:hAnsi="Times New Roman" w:cs="Times New Roman"/>
-          <w:sz w:val="20"/>
-          <w:szCs w:val="20"/>
-        </w:rPr>
-        <w:t xml:space="preserve"> ohne dunkle Materie:</w:t>
+        <w:t>Simulation mit Density wave theory ohne dunkle Materie:</w:t>
       </w:r>
     </w:p>
     <w:p>
@@ -10363,7 +9645,7 @@
           <w:rFonts w:eastAsiaTheme="minorEastAsia"/>
         </w:rPr>
       </w:pPr>
-      <w:bookmarkStart w:id="17" w:name="_Toc153119653"/>
+      <w:bookmarkStart w:id="18" w:name="_Toc153119653"/>
       <w:r>
         <w:rPr>
           <w:rFonts w:eastAsiaTheme="minorEastAsia"/>
@@ -10374,51 +9656,9 @@
         <w:rPr>
           <w:rFonts w:eastAsiaTheme="minorEastAsia"/>
         </w:rPr>
-        <w:t xml:space="preserve">Modifizierte Density </w:t>
+        <w:t>Modifizierte Density wave theory für barred Galaxien</w:t>
       </w:r>
-      <w:proofErr w:type="spellStart"/>
-      <w:r>
-        <w:rPr>
-          <w:rFonts w:eastAsiaTheme="minorEastAsia"/>
-        </w:rPr>
-        <w:t>wave</w:t>
-      </w:r>
-      <w:proofErr w:type="spellEnd"/>
-      <w:r>
-        <w:rPr>
-          <w:rFonts w:eastAsiaTheme="minorEastAsia"/>
-        </w:rPr>
-        <w:t xml:space="preserve"> </w:t>
-      </w:r>
-      <w:proofErr w:type="spellStart"/>
-      <w:r>
-        <w:rPr>
-          <w:rFonts w:eastAsiaTheme="minorEastAsia"/>
-        </w:rPr>
-        <w:t>theory</w:t>
-      </w:r>
-      <w:proofErr w:type="spellEnd"/>
-      <w:r>
-        <w:rPr>
-          <w:rFonts w:eastAsiaTheme="minorEastAsia"/>
-        </w:rPr>
-        <w:t xml:space="preserve"> für </w:t>
-      </w:r>
-      <w:proofErr w:type="spellStart"/>
-      <w:r>
-        <w:rPr>
-          <w:rFonts w:eastAsiaTheme="minorEastAsia"/>
-        </w:rPr>
-        <w:t>barred</w:t>
-      </w:r>
-      <w:proofErr w:type="spellEnd"/>
-      <w:r>
-        <w:rPr>
-          <w:rFonts w:eastAsiaTheme="minorEastAsia"/>
-        </w:rPr>
-        <w:t xml:space="preserve"> Galaxien</w:t>
-      </w:r>
-      <w:bookmarkEnd w:id="17"/>
+      <w:bookmarkEnd w:id="18"/>
     </w:p>
     <w:p/>
     <w:p>
@@ -10456,6 +9696,7 @@
           <w:szCs w:val="20"/>
           <w:lang w:eastAsia="de-DE"/>
         </w:rPr>
+        <w:lastRenderedPageBreak/>
         <mc:AlternateContent>
           <mc:Choice Requires="wps">
             <w:drawing>
@@ -10704,7 +9945,7 @@
           </mc:Choice>
           <mc:Fallback>
             <w:pict>
-              <v:shape w14:anchorId="40887735" id="_x0000_s1029" type="#_x0000_t202" style="position:absolute;margin-left:134.7pt;margin-top:.15pt;width:185.9pt;height:110.6pt;z-index:251663360;visibility:visible;mso-wrap-style:square;mso-width-percent:400;mso-height-percent:200;mso-wrap-distance-left:9pt;mso-wrap-distance-top:3.6pt;mso-wrap-distance-right:9pt;mso-wrap-distance-bottom:3.6pt;mso-position-horizontal:right;mso-position-horizontal-relative:margin;mso-position-vertical:absolute;mso-position-vertical-relative:text;mso-width-percent:400;mso-height-percent:200;mso-width-relative:margin;mso-height-relative:margin;v-text-anchor:top" o:gfxdata="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" strokecolor="white [3212]">
+              <v:shape w14:anchorId="40887735" id="_x0000_s1029" type="#_x0000_t202" style="position:absolute;margin-left:134.7pt;margin-top:.15pt;width:185.9pt;height:110.6pt;z-index:251663360;visibility:visible;mso-wrap-style:square;mso-width-percent:400;mso-height-percent:200;mso-wrap-distance-left:9pt;mso-wrap-distance-top:3.6pt;mso-wrap-distance-right:9pt;mso-wrap-distance-bottom:3.6pt;mso-position-horizontal:right;mso-position-horizontal-relative:margin;mso-position-vertical:absolute;mso-position-vertical-relative:text;mso-width-percent:400;mso-height-percent:200;mso-width-relative:margin;mso-height-relative:margin;v-text-anchor:top" o:gfxdata="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" strokecolor="white [3212]">
                 <v:textbox style="mso-fit-shape-to-text:t">
                   <w:txbxContent>
                     <w:p>
@@ -11047,7 +10288,6 @@
           <w:sz w:val="20"/>
           <w:szCs w:val="20"/>
         </w:rPr>
-        <w:lastRenderedPageBreak/>
         <w:t xml:space="preserve">Nach der Hubble Klassifikation eine </w:t>
       </w:r>
       <w:r>
@@ -11082,43 +10322,7 @@
           <w:sz w:val="20"/>
           <w:szCs w:val="20"/>
         </w:rPr>
-        <w:t xml:space="preserve">Simulation mit Density </w:t>
-      </w:r>
-      <w:proofErr w:type="spellStart"/>
-      <w:r>
-        <w:rPr>
-          <w:rFonts w:ascii="Times New Roman" w:eastAsiaTheme="minorEastAsia" w:hAnsi="Times New Roman" w:cs="Times New Roman"/>
-          <w:sz w:val="20"/>
-          <w:szCs w:val="20"/>
-        </w:rPr>
-        <w:t>wave</w:t>
-      </w:r>
-      <w:proofErr w:type="spellEnd"/>
-      <w:r>
-        <w:rPr>
-          <w:rFonts w:ascii="Times New Roman" w:eastAsiaTheme="minorEastAsia" w:hAnsi="Times New Roman" w:cs="Times New Roman"/>
-          <w:sz w:val="20"/>
-          <w:szCs w:val="20"/>
-        </w:rPr>
-        <w:t xml:space="preserve"> </w:t>
-      </w:r>
-      <w:proofErr w:type="spellStart"/>
-      <w:r>
-        <w:rPr>
-          <w:rFonts w:ascii="Times New Roman" w:eastAsiaTheme="minorEastAsia" w:hAnsi="Times New Roman" w:cs="Times New Roman"/>
-          <w:sz w:val="20"/>
-          <w:szCs w:val="20"/>
-        </w:rPr>
-        <w:t>theory</w:t>
-      </w:r>
-      <w:proofErr w:type="spellEnd"/>
-      <w:r>
-        <w:rPr>
-          <w:rFonts w:ascii="Times New Roman" w:eastAsiaTheme="minorEastAsia" w:hAnsi="Times New Roman" w:cs="Times New Roman"/>
-          <w:sz w:val="20"/>
-          <w:szCs w:val="20"/>
-        </w:rPr>
-        <w:t xml:space="preserve"> ohne dunkle Materie:</w:t>
+        <w:t>Simulation mit Density wave theory ohne dunkle Materie:</w:t>
       </w:r>
     </w:p>
     <w:p>
@@ -11213,14 +10417,14 @@
         <w:pStyle w:val="berschrift1"/>
         <w:jc w:val="center"/>
       </w:pPr>
-      <w:bookmarkStart w:id="18" w:name="_Toc153119654"/>
+      <w:bookmarkStart w:id="19" w:name="_Toc153119654"/>
       <w:r>
         <w:t xml:space="preserve">9. </w:t>
       </w:r>
       <w:r>
         <w:t>Verteilung dunkler Materie in der Milchstraße</w:t>
       </w:r>
-      <w:bookmarkEnd w:id="18"/>
+      <w:bookmarkEnd w:id="19"/>
     </w:p>
     <w:p>
       <w:pPr>
@@ -11249,7 +10453,16 @@
           <w:sz w:val="20"/>
           <w:szCs w:val="20"/>
         </w:rPr>
-        <w:t>Um nun Spiral Galaxien zu simulieren müssen wir neue Ansätze verfolgen da die Masse nicht einfach bei allen Winkeln gleich verteilt ist, sondern es Spiralarme gibt in denen mehr Masse ist. Doch wenn man einfach versucht die Start Positionen der Sterne so festzulegen wie sie beobachtbar sind und sie dann auf einem relativ runden Orbit um das Zentrum kreisen lässt wie bei der elliptischen Galaxie stößt man relativ schnell auf das Problem das auch wenn wir die spiral arme am Anfang richtig initialisieren sich diese schon nach wenigen Umläufen komplett auflöst. Dadurch dass sich die Sterne näher am Zentrum wegen der höheren kraft schneller bewegen drehen sich die arme sehr schnelle auf so dass schon nach 200 Millionen Jahren keine arme mehr erkennbar wären.</w:t>
+        <w:t xml:space="preserve">Um nun Spiral Galaxien zu simulieren müssen wir neue Ansätze verfolgen da die Masse nicht einfach bei allen Winkeln gleich verteilt ist, sondern es Spiralarme gibt in denen mehr Masse ist. Doch wenn man einfach versucht die Start Positionen der Sterne so festzulegen wie sie beobachtbar sind und sie dann auf einem relativ </w:t>
+      </w:r>
+      <w:r>
+        <w:rPr>
+          <w:rFonts w:ascii="Times New Roman" w:eastAsiaTheme="minorEastAsia" w:hAnsi="Times New Roman" w:cs="Times New Roman"/>
+          <w:sz w:val="20"/>
+          <w:szCs w:val="20"/>
+        </w:rPr>
+        <w:lastRenderedPageBreak/>
+        <w:t>runden Orbit um das Zentrum kreisen lässt wie bei der elliptischen Galaxie stößt man relativ schnell auf das Problem das auch wenn wir die spiral arme am Anfang richtig initialisieren sich diese schon nach wenigen Umläufen komplett auflöst. Dadurch dass sich die Sterne näher am Zentrum wegen der höheren kraft schneller bewegen drehen sich die arme sehr schnelle auf so dass schon nach 200 Millionen Jahren keine arme mehr erkennbar wären.</w:t>
       </w:r>
     </w:p>
     <w:p>
@@ -11321,7 +10534,6 @@
           <w:szCs w:val="20"/>
           <w:lang w:eastAsia="de-DE"/>
         </w:rPr>
-        <w:lastRenderedPageBreak/>
         <w:drawing>
           <wp:inline distT="0" distB="0" distL="0" distR="0" wp14:anchorId="21664AE8" wp14:editId="6C5458A1">
             <wp:extent cx="5760720" cy="2458085"/>
@@ -11372,29 +10584,7 @@
           <w:sz w:val="20"/>
           <w:szCs w:val="20"/>
         </w:rPr>
-        <w:t>Nach dem der Startposition berechnet Physics mit dem Barnes Hut Algorithmus(</w:t>
-      </w:r>
-      <w:proofErr w:type="spellStart"/>
-      <w:r>
-        <w:rPr>
-          <w:rFonts w:ascii="Times New Roman" w:eastAsiaTheme="minorEastAsia" w:hAnsi="Times New Roman" w:cs="Times New Roman"/>
-          <w:i/>
-          <w:iCs/>
-          <w:sz w:val="20"/>
-          <w:szCs w:val="20"/>
-        </w:rPr>
-        <w:t>Octree</w:t>
-      </w:r>
-      <w:proofErr w:type="spellEnd"/>
-      <w:r>
-        <w:rPr>
-          <w:rFonts w:ascii="Times New Roman" w:eastAsiaTheme="minorEastAsia" w:hAnsi="Times New Roman" w:cs="Times New Roman"/>
-          <w:i/>
-          <w:iCs/>
-          <w:sz w:val="20"/>
-          <w:szCs w:val="20"/>
-        </w:rPr>
-        <w:t xml:space="preserve">) die Positionen für alle Körper und übergibt diesen dann an den File Manager dieser speichert die Daten in binär als Datei. Die Engine kann darauf hin sich die Daten zum aktuellen Zeitpunkt wieder rausladen was uns die Möglichkeit gibt die berechnete Zeit vor und zurück zu spulen um die Veränderung im system besser zu verstehen. Zeitpunkt wieder rausladen was uns die uns die Möglichkeit gibt die berechnete Zeit vor und zurück zu spulen um die Veränderung im system besser </w:t>
+        <w:t xml:space="preserve">Nach dem der Startposition berechnet Physics mit dem Barnes Hut Algorithmus(Octree) die Positionen für alle Körper und übergibt diesen dann an den File Manager dieser speichert die Daten in binär als Datei. Die Engine kann darauf hin sich die Daten zum aktuellen Zeitpunkt wieder rausladen was uns die Möglichkeit gibt die berechnete Zeit vor und zurück zu spulen um die Veränderung im system besser zu verstehen. Zeitpunkt wieder rausladen was uns die uns die Möglichkeit gibt die berechnete Zeit vor und zurück zu spulen um die Veränderung im system besser </w:t>
       </w:r>
     </w:p>
     <w:p>
@@ -11568,29 +10758,7 @@
           <w:sz w:val="20"/>
           <w:szCs w:val="20"/>
         </w:rPr>
-        <w:t>Nach dem der Startposition berechnet Physics mit dem Barnes Hut Algorithmus(</w:t>
-      </w:r>
-      <w:proofErr w:type="spellStart"/>
-      <w:r>
-        <w:rPr>
-          <w:rFonts w:ascii="Times New Roman" w:eastAsiaTheme="minorEastAsia" w:hAnsi="Times New Roman" w:cs="Times New Roman"/>
-          <w:i/>
-          <w:iCs/>
-          <w:sz w:val="20"/>
-          <w:szCs w:val="20"/>
-        </w:rPr>
-        <w:t>Octree</w:t>
-      </w:r>
-      <w:proofErr w:type="spellEnd"/>
-      <w:r>
-        <w:rPr>
-          <w:rFonts w:ascii="Times New Roman" w:eastAsiaTheme="minorEastAsia" w:hAnsi="Times New Roman" w:cs="Times New Roman"/>
-          <w:i/>
-          <w:iCs/>
-          <w:sz w:val="20"/>
-          <w:szCs w:val="20"/>
-        </w:rPr>
-        <w:t xml:space="preserve">) die Positionen für alle Körper und übergibt diesen dann an den File Manager dieser speichert die Daten in binär als Datei. Die Engine kann darauf hin sich die Daten zum aktuellen Zeitpunkt wieder rausladen was uns die Möglichkeit gibt die berechnete Zeit vor und zurück zu spulen um die Veränderung im system besser zu verstehen. Zeitpunkt wieder rausladen was uns die uns die Möglichkeit gibt die berechnete Zeit vor und zurück zu spulen um die Veränderung im system besser </w:t>
+        <w:t xml:space="preserve">Nach dem der Startposition berechnet Physics mit dem Barnes Hut Algorithmus(Octree) die Positionen für alle Körper und übergibt diesen dann an den File Manager dieser speichert die Daten in binär als Datei. Die Engine kann darauf hin sich die Daten zum aktuellen Zeitpunkt wieder rausladen was uns die Möglichkeit gibt die berechnete Zeit vor und zurück zu spulen um die Veränderung im system besser zu verstehen. Zeitpunkt wieder rausladen was uns die uns die Möglichkeit gibt die berechnete Zeit vor und zurück zu spulen um die Veränderung im system besser </w:t>
       </w:r>
     </w:p>
     <w:p>
@@ -11644,7 +10812,7 @@
         <w:pStyle w:val="berschrift1"/>
         <w:jc w:val="center"/>
       </w:pPr>
-      <w:bookmarkStart w:id="19" w:name="_Toc153119655"/>
+      <w:bookmarkStart w:id="20" w:name="_Toc153119655"/>
       <w:r>
         <w:lastRenderedPageBreak/>
         <w:t xml:space="preserve">10. </w:t>
@@ -11658,7 +10826,7 @@
       <w:r>
         <w:t xml:space="preserve"> mit Andromeda</w:t>
       </w:r>
-      <w:bookmarkEnd w:id="19"/>
+      <w:bookmarkEnd w:id="20"/>
     </w:p>
     <w:p>
       <w:pPr>
@@ -11749,14 +10917,14 @@
         <w:pStyle w:val="berschrift1"/>
         <w:jc w:val="center"/>
       </w:pPr>
-      <w:bookmarkStart w:id="20" w:name="_Toc153119656"/>
+      <w:bookmarkStart w:id="21" w:name="_Toc153119656"/>
       <w:r>
         <w:t xml:space="preserve">11. </w:t>
       </w:r>
       <w:r>
         <w:t>Fazit und Ausblick</w:t>
       </w:r>
-      <w:bookmarkEnd w:id="20"/>
+      <w:bookmarkEnd w:id="21"/>
     </w:p>
     <w:p>
       <w:pPr>
@@ -11793,7 +10961,7 @@
         <w:pStyle w:val="berschrift1"/>
         <w:jc w:val="center"/>
       </w:pPr>
-      <w:bookmarkStart w:id="21" w:name="_Toc153119657"/>
+      <w:bookmarkStart w:id="22" w:name="_Toc153119657"/>
     </w:p>
     <w:p>
       <w:pPr>
@@ -11807,7 +10975,7 @@
       <w:r>
         <w:t>Quellen- und Literaturverzeichnis</w:t>
       </w:r>
-      <w:bookmarkEnd w:id="21"/>
+      <w:bookmarkEnd w:id="22"/>
     </w:p>
     <w:p>
       <w:pPr>
@@ -12209,12 +11377,12 @@
         <w:pStyle w:val="berschrift1"/>
         <w:jc w:val="center"/>
       </w:pPr>
-      <w:bookmarkStart w:id="22" w:name="_Toc153119658"/>
+      <w:bookmarkStart w:id="23" w:name="_Toc153119658"/>
       <w:r>
         <w:lastRenderedPageBreak/>
         <w:t>Unterstützungsleistungen</w:t>
       </w:r>
-      <w:bookmarkEnd w:id="22"/>
+      <w:bookmarkEnd w:id="23"/>
     </w:p>
     <w:p>
       <w:pPr>
@@ -12268,7 +11436,7 @@
 </file>
 
 <file path=word/endnotes.xml><?xml version="1.0" encoding="utf-8"?>
-<w:endnotes xmlns:wpc="http://schemas.microsoft.com/office/word/2010/wordprocessingCanvas" xmlns:cx="http://schemas.microsoft.com/office/drawing/2014/chartex" xmlns:cx1="http://schemas.microsoft.com/office/drawing/2015/9/8/chartex" xmlns:cx2="http://schemas.microsoft.com/office/drawing/2015/10/21/chartex" xmlns:cx3="http://schemas.microsoft.com/office/drawing/2016/5/9/chartex" xmlns:cx4="http://schemas.microsoft.com/office/drawing/2016/5/10/chartex" xmlns:cx5="http://schemas.microsoft.com/office/drawing/2016/5/11/chartex" xmlns:cx6="http://schemas.microsoft.com/office/drawing/2016/5/12/chartex" xmlns:cx7="http://schemas.microsoft.com/office/drawing/2016/5/13/chartex" xmlns:cx8="http://schemas.microsoft.com/office/drawing/2016/5/14/chartex" xmlns:mc="http://schemas.openxmlformats.org/markup-compatibility/2006" xmlns:aink="http://schemas.microsoft.com/office/drawing/2016/ink" xmlns:am3d="http://schemas.microsoft.com/office/drawing/2017/model3d" xmlns:o="urn:schemas-microsoft-com:office:office" xmlns:oel="http://schemas.microsoft.com/office/2019/extlst" xmlns:r="http://schemas.openxmlformats.org/officeDocument/2006/relationships" xmlns:m="http://schemas.openxmlformats.org/officeDocument/2006/math" xmlns:v="urn:schemas-microsoft-com:vml" xmlns:wp14="http://schemas.microsoft.com/office/word/2010/wordprocessingDrawing" xmlns:wp="http://schemas.openxmlformats.org/drawingml/2006/wordprocessingDrawing" xmlns:w10="urn:schemas-microsoft-com:office:word" xmlns:w="http://schemas.openxmlformats.org/wordprocessingml/2006/main" xmlns:w14="http://schemas.microsoft.com/office/word/2010/wordml" xmlns:w15="http://schemas.microsoft.com/office/word/2012/wordml" xmlns:w16cex="http://schemas.microsoft.com/office/word/2018/wordml/cex" xmlns:w16cid="http://schemas.microsoft.com/office/word/2016/wordml/cid" xmlns:w16="http://schemas.microsoft.com/office/word/2018/wordml" xmlns:w16sdtdh="http://schemas.microsoft.com/office/word/2020/wordml/sdtdatahash" xmlns:w16se="http://schemas.microsoft.com/office/word/2015/wordml/symex" xmlns:wpg="http://schemas.microsoft.com/office/word/2010/wordprocessingGroup" xmlns:wpi="http://schemas.microsoft.com/office/word/2010/wordprocessingInk" xmlns:wne="http://schemas.microsoft.com/office/word/2006/wordml" xmlns:wps="http://schemas.microsoft.com/office/word/2010/wordprocessingShape" mc:Ignorable="w14 w15 w16se w16cid w16 w16cex w16sdtdh wp14">
+<w:endnotes xmlns:wpc="http://schemas.microsoft.com/office/word/2010/wordprocessingCanvas" xmlns:cx="http://schemas.microsoft.com/office/drawing/2014/chartex" xmlns:cx1="http://schemas.microsoft.com/office/drawing/2015/9/8/chartex" xmlns:mc="http://schemas.openxmlformats.org/markup-compatibility/2006" xmlns:o="urn:schemas-microsoft-com:office:office" xmlns:r="http://schemas.openxmlformats.org/officeDocument/2006/relationships" xmlns:m="http://schemas.openxmlformats.org/officeDocument/2006/math" xmlns:v="urn:schemas-microsoft-com:vml" xmlns:wp14="http://schemas.microsoft.com/office/word/2010/wordprocessingDrawing" xmlns:wp="http://schemas.openxmlformats.org/drawingml/2006/wordprocessingDrawing" xmlns:w10="urn:schemas-microsoft-com:office:word" xmlns:w="http://schemas.openxmlformats.org/wordprocessingml/2006/main" xmlns:w14="http://schemas.microsoft.com/office/word/2010/wordml" xmlns:w15="http://schemas.microsoft.com/office/word/2012/wordml" xmlns:w16se="http://schemas.microsoft.com/office/word/2015/wordml/symex" xmlns:wpg="http://schemas.microsoft.com/office/word/2010/wordprocessingGroup" xmlns:wpi="http://schemas.microsoft.com/office/word/2010/wordprocessingInk" xmlns:wne="http://schemas.microsoft.com/office/word/2006/wordml" xmlns:wps="http://schemas.microsoft.com/office/word/2010/wordprocessingShape" mc:Ignorable="w14 w15 w16se wp14">
   <w:endnote w:type="separator" w:id="-1">
     <w:p>
       <w:pPr>
@@ -12293,7 +11461,7 @@
 </file>
 
 <file path=word/footer1.xml><?xml version="1.0" encoding="utf-8"?>
-<w:ftr xmlns:wpc="http://schemas.microsoft.com/office/word/2010/wordprocessingCanvas" xmlns:cx="http://schemas.microsoft.com/office/drawing/2014/chartex" xmlns:cx1="http://schemas.microsoft.com/office/drawing/2015/9/8/chartex" xmlns:cx2="http://schemas.microsoft.com/office/drawing/2015/10/21/chartex" xmlns:cx3="http://schemas.microsoft.com/office/drawing/2016/5/9/chartex" xmlns:cx4="http://schemas.microsoft.com/office/drawing/2016/5/10/chartex" xmlns:cx5="http://schemas.microsoft.com/office/drawing/2016/5/11/chartex" xmlns:cx6="http://schemas.microsoft.com/office/drawing/2016/5/12/chartex" xmlns:cx7="http://schemas.microsoft.com/office/drawing/2016/5/13/chartex" xmlns:cx8="http://schemas.microsoft.com/office/drawing/2016/5/14/chartex" xmlns:mc="http://schemas.openxmlformats.org/markup-compatibility/2006" xmlns:aink="http://schemas.microsoft.com/office/drawing/2016/ink" xmlns:am3d="http://schemas.microsoft.com/office/drawing/2017/model3d" xmlns:o="urn:schemas-microsoft-com:office:office" xmlns:oel="http://schemas.microsoft.com/office/2019/extlst" xmlns:r="http://schemas.openxmlformats.org/officeDocument/2006/relationships" xmlns:m="http://schemas.openxmlformats.org/officeDocument/2006/math" xmlns:v="urn:schemas-microsoft-com:vml" xmlns:wp14="http://schemas.microsoft.com/office/word/2010/wordprocessingDrawing" xmlns:wp="http://schemas.openxmlformats.org/drawingml/2006/wordprocessingDrawing" xmlns:w10="urn:schemas-microsoft-com:office:word" xmlns:w="http://schemas.openxmlformats.org/wordprocessingml/2006/main" xmlns:w14="http://schemas.microsoft.com/office/word/2010/wordml" xmlns:w15="http://schemas.microsoft.com/office/word/2012/wordml" xmlns:w16cex="http://schemas.microsoft.com/office/word/2018/wordml/cex" xmlns:w16cid="http://schemas.microsoft.com/office/word/2016/wordml/cid" xmlns:w16="http://schemas.microsoft.com/office/word/2018/wordml" xmlns:w16sdtdh="http://schemas.microsoft.com/office/word/2020/wordml/sdtdatahash" xmlns:w16se="http://schemas.microsoft.com/office/word/2015/wordml/symex" xmlns:wpg="http://schemas.microsoft.com/office/word/2010/wordprocessingGroup" xmlns:wpi="http://schemas.microsoft.com/office/word/2010/wordprocessingInk" xmlns:wne="http://schemas.microsoft.com/office/word/2006/wordml" xmlns:wps="http://schemas.microsoft.com/office/word/2010/wordprocessingShape" mc:Ignorable="w14 w15 w16se w16cid w16 w16cex w16sdtdh wp14">
+<w:ftr xmlns:wpc="http://schemas.microsoft.com/office/word/2010/wordprocessingCanvas" xmlns:cx="http://schemas.microsoft.com/office/drawing/2014/chartex" xmlns:cx1="http://schemas.microsoft.com/office/drawing/2015/9/8/chartex" xmlns:mc="http://schemas.openxmlformats.org/markup-compatibility/2006" xmlns:o="urn:schemas-microsoft-com:office:office" xmlns:r="http://schemas.openxmlformats.org/officeDocument/2006/relationships" xmlns:m="http://schemas.openxmlformats.org/officeDocument/2006/math" xmlns:v="urn:schemas-microsoft-com:vml" xmlns:wp14="http://schemas.microsoft.com/office/word/2010/wordprocessingDrawing" xmlns:wp="http://schemas.openxmlformats.org/drawingml/2006/wordprocessingDrawing" xmlns:w10="urn:schemas-microsoft-com:office:word" xmlns:w="http://schemas.openxmlformats.org/wordprocessingml/2006/main" xmlns:w14="http://schemas.microsoft.com/office/word/2010/wordml" xmlns:w15="http://schemas.microsoft.com/office/word/2012/wordml" xmlns:w16se="http://schemas.microsoft.com/office/word/2015/wordml/symex" xmlns:wpg="http://schemas.microsoft.com/office/word/2010/wordprocessingGroup" xmlns:wpi="http://schemas.microsoft.com/office/word/2010/wordprocessingInk" xmlns:wne="http://schemas.microsoft.com/office/word/2006/wordml" xmlns:wps="http://schemas.microsoft.com/office/word/2010/wordprocessingShape" mc:Ignorable="w14 w15 w16se wp14">
   <w:sdt>
     <w:sdtPr>
       <w:id w:val="211782057"/>
@@ -12331,7 +11499,7 @@
             <w:noProof/>
             <w:color w:val="000000" w:themeColor="text1"/>
           </w:rPr>
-          <w:t>2</w:t>
+          <w:t>7</w:t>
         </w:r>
         <w:r>
           <w:rPr>
@@ -12351,7 +11519,7 @@
 </file>
 
 <file path=word/footnotes.xml><?xml version="1.0" encoding="utf-8"?>
-<w:footnotes xmlns:wpc="http://schemas.microsoft.com/office/word/2010/wordprocessingCanvas" xmlns:cx="http://schemas.microsoft.com/office/drawing/2014/chartex" xmlns:cx1="http://schemas.microsoft.com/office/drawing/2015/9/8/chartex" xmlns:cx2="http://schemas.microsoft.com/office/drawing/2015/10/21/chartex" xmlns:cx3="http://schemas.microsoft.com/office/drawing/2016/5/9/chartex" xmlns:cx4="http://schemas.microsoft.com/office/drawing/2016/5/10/chartex" xmlns:cx5="http://schemas.microsoft.com/office/drawing/2016/5/11/chartex" xmlns:cx6="http://schemas.microsoft.com/office/drawing/2016/5/12/chartex" xmlns:cx7="http://schemas.microsoft.com/office/drawing/2016/5/13/chartex" xmlns:cx8="http://schemas.microsoft.com/office/drawing/2016/5/14/chartex" xmlns:mc="http://schemas.openxmlformats.org/markup-compatibility/2006" xmlns:aink="http://schemas.microsoft.com/office/drawing/2016/ink" xmlns:am3d="http://schemas.microsoft.com/office/drawing/2017/model3d" xmlns:o="urn:schemas-microsoft-com:office:office" xmlns:oel="http://schemas.microsoft.com/office/2019/extlst" xmlns:r="http://schemas.openxmlformats.org/officeDocument/2006/relationships" xmlns:m="http://schemas.openxmlformats.org/officeDocument/2006/math" xmlns:v="urn:schemas-microsoft-com:vml" xmlns:wp14="http://schemas.microsoft.com/office/word/2010/wordprocessingDrawing" xmlns:wp="http://schemas.openxmlformats.org/drawingml/2006/wordprocessingDrawing" xmlns:w10="urn:schemas-microsoft-com:office:word" xmlns:w="http://schemas.openxmlformats.org/wordprocessingml/2006/main" xmlns:w14="http://schemas.microsoft.com/office/word/2010/wordml" xmlns:w15="http://schemas.microsoft.com/office/word/2012/wordml" xmlns:w16cex="http://schemas.microsoft.com/office/word/2018/wordml/cex" xmlns:w16cid="http://schemas.microsoft.com/office/word/2016/wordml/cid" xmlns:w16="http://schemas.microsoft.com/office/word/2018/wordml" xmlns:w16sdtdh="http://schemas.microsoft.com/office/word/2020/wordml/sdtdatahash" xmlns:w16se="http://schemas.microsoft.com/office/word/2015/wordml/symex" xmlns:wpg="http://schemas.microsoft.com/office/word/2010/wordprocessingGroup" xmlns:wpi="http://schemas.microsoft.com/office/word/2010/wordprocessingInk" xmlns:wne="http://schemas.microsoft.com/office/word/2006/wordml" xmlns:wps="http://schemas.microsoft.com/office/word/2010/wordprocessingShape" mc:Ignorable="w14 w15 w16se w16cid w16 w16cex w16sdtdh wp14">
+<w:footnotes xmlns:wpc="http://schemas.microsoft.com/office/word/2010/wordprocessingCanvas" xmlns:cx="http://schemas.microsoft.com/office/drawing/2014/chartex" xmlns:cx1="http://schemas.microsoft.com/office/drawing/2015/9/8/chartex" xmlns:mc="http://schemas.openxmlformats.org/markup-compatibility/2006" xmlns:o="urn:schemas-microsoft-com:office:office" xmlns:r="http://schemas.openxmlformats.org/officeDocument/2006/relationships" xmlns:m="http://schemas.openxmlformats.org/officeDocument/2006/math" xmlns:v="urn:schemas-microsoft-com:vml" xmlns:wp14="http://schemas.microsoft.com/office/word/2010/wordprocessingDrawing" xmlns:wp="http://schemas.openxmlformats.org/drawingml/2006/wordprocessingDrawing" xmlns:w10="urn:schemas-microsoft-com:office:word" xmlns:w="http://schemas.openxmlformats.org/wordprocessingml/2006/main" xmlns:w14="http://schemas.microsoft.com/office/word/2010/wordml" xmlns:w15="http://schemas.microsoft.com/office/word/2012/wordml" xmlns:w16se="http://schemas.microsoft.com/office/word/2015/wordml/symex" xmlns:wpg="http://schemas.microsoft.com/office/word/2010/wordprocessingGroup" xmlns:wpi="http://schemas.microsoft.com/office/word/2010/wordprocessingInk" xmlns:wne="http://schemas.microsoft.com/office/word/2006/wordml" xmlns:wps="http://schemas.microsoft.com/office/word/2010/wordprocessingShape" mc:Ignorable="w14 w15 w16se wp14">
   <w:footnote w:type="separator" w:id="-1">
     <w:p>
       <w:pPr>
@@ -12376,7 +11544,7 @@
 </file>
 
 <file path=word/numbering.xml><?xml version="1.0" encoding="utf-8"?>
-<w:numbering xmlns:wpc="http://schemas.microsoft.com/office/word/2010/wordprocessingCanvas" xmlns:cx="http://schemas.microsoft.com/office/drawing/2014/chartex" xmlns:cx1="http://schemas.microsoft.com/office/drawing/2015/9/8/chartex" xmlns:cx2="http://schemas.microsoft.com/office/drawing/2015/10/21/chartex" xmlns:cx3="http://schemas.microsoft.com/office/drawing/2016/5/9/chartex" xmlns:cx4="http://schemas.microsoft.com/office/drawing/2016/5/10/chartex" xmlns:cx5="http://schemas.microsoft.com/office/drawing/2016/5/11/chartex" xmlns:cx6="http://schemas.microsoft.com/office/drawing/2016/5/12/chartex" xmlns:cx7="http://schemas.microsoft.com/office/drawing/2016/5/13/chartex" xmlns:cx8="http://schemas.microsoft.com/office/drawing/2016/5/14/chartex" xmlns:mc="http://schemas.openxmlformats.org/markup-compatibility/2006" xmlns:aink="http://schemas.microsoft.com/office/drawing/2016/ink" xmlns:am3d="http://schemas.microsoft.com/office/drawing/2017/model3d" xmlns:o="urn:schemas-microsoft-com:office:office" xmlns:oel="http://schemas.microsoft.com/office/2019/extlst" xmlns:r="http://schemas.openxmlformats.org/officeDocument/2006/relationships" xmlns:m="http://schemas.openxmlformats.org/officeDocument/2006/math" xmlns:v="urn:schemas-microsoft-com:vml" xmlns:wp14="http://schemas.microsoft.com/office/word/2010/wordprocessingDrawing" xmlns:wp="http://schemas.openxmlformats.org/drawingml/2006/wordprocessingDrawing" xmlns:w10="urn:schemas-microsoft-com:office:word" xmlns:w="http://schemas.openxmlformats.org/wordprocessingml/2006/main" xmlns:w14="http://schemas.microsoft.com/office/word/2010/wordml" xmlns:w15="http://schemas.microsoft.com/office/word/2012/wordml" xmlns:w16cex="http://schemas.microsoft.com/office/word/2018/wordml/cex" xmlns:w16cid="http://schemas.microsoft.com/office/word/2016/wordml/cid" xmlns:w16="http://schemas.microsoft.com/office/word/2018/wordml" xmlns:w16sdtdh="http://schemas.microsoft.com/office/word/2020/wordml/sdtdatahash" xmlns:w16se="http://schemas.microsoft.com/office/word/2015/wordml/symex" xmlns:wpg="http://schemas.microsoft.com/office/word/2010/wordprocessingGroup" xmlns:wpi="http://schemas.microsoft.com/office/word/2010/wordprocessingInk" xmlns:wne="http://schemas.microsoft.com/office/word/2006/wordml" xmlns:wps="http://schemas.microsoft.com/office/word/2010/wordprocessingShape" mc:Ignorable="w14 w15 w16se w16cid w16 w16cex w16sdtdh wp14">
+<w:numbering xmlns:wpc="http://schemas.microsoft.com/office/word/2010/wordprocessingCanvas" xmlns:cx="http://schemas.microsoft.com/office/drawing/2014/chartex" xmlns:cx1="http://schemas.microsoft.com/office/drawing/2015/9/8/chartex" xmlns:mc="http://schemas.openxmlformats.org/markup-compatibility/2006" xmlns:o="urn:schemas-microsoft-com:office:office" xmlns:r="http://schemas.openxmlformats.org/officeDocument/2006/relationships" xmlns:m="http://schemas.openxmlformats.org/officeDocument/2006/math" xmlns:v="urn:schemas-microsoft-com:vml" xmlns:wp14="http://schemas.microsoft.com/office/word/2010/wordprocessingDrawing" xmlns:wp="http://schemas.openxmlformats.org/drawingml/2006/wordprocessingDrawing" xmlns:w10="urn:schemas-microsoft-com:office:word" xmlns:w="http://schemas.openxmlformats.org/wordprocessingml/2006/main" xmlns:w14="http://schemas.microsoft.com/office/word/2010/wordml" xmlns:w15="http://schemas.microsoft.com/office/word/2012/wordml" xmlns:w16se="http://schemas.microsoft.com/office/word/2015/wordml/symex" xmlns:wpg="http://schemas.microsoft.com/office/word/2010/wordprocessingGroup" xmlns:wpi="http://schemas.microsoft.com/office/word/2010/wordprocessingInk" xmlns:wne="http://schemas.microsoft.com/office/word/2006/wordml" xmlns:wps="http://schemas.microsoft.com/office/word/2010/wordprocessingShape" mc:Ignorable="w14 w15 w16se wp14">
   <w:abstractNum w:abstractNumId="0" w15:restartNumberingAfterBreak="0">
     <w:nsid w:val="07725FF9"/>
     <w:multiLevelType w:val="hybridMultilevel"/>
@@ -12893,26 +12061,26 @@
       </w:pPr>
     </w:lvl>
   </w:abstractNum>
-  <w:num w:numId="1" w16cid:durableId="222761110">
+  <w:num w:numId="1">
     <w:abstractNumId w:val="4"/>
   </w:num>
-  <w:num w:numId="2" w16cid:durableId="620842924">
+  <w:num w:numId="2">
     <w:abstractNumId w:val="1"/>
   </w:num>
-  <w:num w:numId="3" w16cid:durableId="1127626410">
+  <w:num w:numId="3">
     <w:abstractNumId w:val="2"/>
   </w:num>
-  <w:num w:numId="4" w16cid:durableId="1797672149">
+  <w:num w:numId="4">
     <w:abstractNumId w:val="0"/>
   </w:num>
-  <w:num w:numId="5" w16cid:durableId="1852375413">
+  <w:num w:numId="5">
     <w:abstractNumId w:val="3"/>
   </w:num>
 </w:numbering>
 </file>
 
 <file path=word/styles.xml><?xml version="1.0" encoding="utf-8"?>
-<w:styles xmlns:mc="http://schemas.openxmlformats.org/markup-compatibility/2006" xmlns:r="http://schemas.openxmlformats.org/officeDocument/2006/relationships" xmlns:w="http://schemas.openxmlformats.org/wordprocessingml/2006/main" xmlns:w14="http://schemas.microsoft.com/office/word/2010/wordml" xmlns:w15="http://schemas.microsoft.com/office/word/2012/wordml" xmlns:w16cex="http://schemas.microsoft.com/office/word/2018/wordml/cex" xmlns:w16cid="http://schemas.microsoft.com/office/word/2016/wordml/cid" xmlns:w16="http://schemas.microsoft.com/office/word/2018/wordml" xmlns:w16sdtdh="http://schemas.microsoft.com/office/word/2020/wordml/sdtdatahash" xmlns:w16se="http://schemas.microsoft.com/office/word/2015/wordml/symex" mc:Ignorable="w14 w15 w16se w16cid w16 w16cex w16sdtdh">
+<w:styles xmlns:mc="http://schemas.openxmlformats.org/markup-compatibility/2006" xmlns:r="http://schemas.openxmlformats.org/officeDocument/2006/relationships" xmlns:w="http://schemas.openxmlformats.org/wordprocessingml/2006/main" xmlns:w14="http://schemas.microsoft.com/office/word/2010/wordml" xmlns:w15="http://schemas.microsoft.com/office/word/2012/wordml" xmlns:w16se="http://schemas.microsoft.com/office/word/2015/wordml/symex" mc:Ignorable="w14 w15 w16se">
   <w:docDefaults>
     <w:rPrDefault>
       <w:rPr>
@@ -12930,7 +12098,7 @@
       </w:pPr>
     </w:pPrDefault>
   </w:docDefaults>
-  <w:latentStyles w:defLockedState="0" w:defUIPriority="99" w:defSemiHidden="0" w:defUnhideWhenUsed="0" w:defQFormat="0" w:count="376">
+  <w:latentStyles w:defLockedState="0" w:defUIPriority="99" w:defSemiHidden="0" w:defUnhideWhenUsed="0" w:defQFormat="0" w:count="371">
     <w:lsdException w:name="Normal" w:uiPriority="0" w:qFormat="1"/>
     <w:lsdException w:name="heading 1" w:uiPriority="9" w:qFormat="1"/>
     <w:lsdException w:name="heading 2" w:semiHidden="1" w:uiPriority="9" w:unhideWhenUsed="1" w:qFormat="1"/>
@@ -13302,11 +12470,6 @@
     <w:lsdException w:name="List Table 5 Dark Accent 6" w:uiPriority="50"/>
     <w:lsdException w:name="List Table 6 Colorful Accent 6" w:uiPriority="51"/>
     <w:lsdException w:name="List Table 7 Colorful Accent 6" w:uiPriority="52"/>
-    <w:lsdException w:name="Mention" w:semiHidden="1" w:unhideWhenUsed="1"/>
-    <w:lsdException w:name="Smart Hyperlink" w:semiHidden="1" w:unhideWhenUsed="1"/>
-    <w:lsdException w:name="Hashtag" w:semiHidden="1" w:unhideWhenUsed="1"/>
-    <w:lsdException w:name="Unresolved Mention" w:semiHidden="1" w:unhideWhenUsed="1"/>
-    <w:lsdException w:name="Smart Link" w:semiHidden="1" w:unhideWhenUsed="1"/>
   </w:latentStyles>
   <w:style w:type="paragraph" w:default="1" w:styleId="Standard">
     <w:name w:val="Normal"/>
@@ -14450,6 +13613,7 @@
     </c:legend>
     <c:plotVisOnly val="1"/>
     <c:dispBlanksAs val="gap"/>
+    <c:showDLblsOverMax val="0"/>
     <c:extLst>
       <c:ext xmlns:c16r3="http://schemas.microsoft.com/office/drawing/2017/03/chart" uri="{56B9EC1D-385E-4148-901F-78D8002777C0}">
         <c16r3:dataDisplayOptions16>
@@ -14457,7 +13621,6 @@
         </c16r3:dataDisplayOptions16>
       </c:ext>
     </c:extLst>
-    <c:showDLblsOverMax val="0"/>
   </c:chart>
   <c:spPr>
     <a:solidFill>
@@ -43126,7 +42289,7 @@
 </file>
 
 <file path=customXml/itemProps1.xml><?xml version="1.0" encoding="utf-8"?>
-<ds:datastoreItem xmlns:ds="http://schemas.openxmlformats.org/officeDocument/2006/customXml" ds:itemID="{CA47FA66-77E6-4664-8F6C-5329BFB8B93D}">
+<ds:datastoreItem xmlns:ds="http://schemas.openxmlformats.org/officeDocument/2006/customXml" ds:itemID="{4DB3410C-5226-4279-A258-1F5B2653FC6B}">
   <ds:schemaRefs>
     <ds:schemaRef ds:uri="http://schemas.openxmlformats.org/officeDocument/2006/bibliography"/>
   </ds:schemaRefs>

</xml_diff>